<commit_message>
updtae use case, class
</commit_message>
<xml_diff>
--- a/documents/BC_CNLT.docx
+++ b/documents/BC_CNLT.docx
@@ -2615,9 +2615,9 @@
       </w:pPr>
       <w:bookmarkStart w:id="0" w:name="__RefHeading___Toc2288_1634557080"/>
       <w:bookmarkEnd w:id="0"/>
-      <w:bookmarkStart w:id="1" w:name="_Toc49105238"/>
+      <w:bookmarkStart w:id="1" w:name="_Toc10285"/>
       <w:bookmarkStart w:id="2" w:name="_Toc127971471"/>
-      <w:bookmarkStart w:id="3" w:name="_Toc10285"/>
+      <w:bookmarkStart w:id="3" w:name="_Toc49105238"/>
       <w:r>
         <w:rPr>
           <w:rFonts w:hint="default" w:ascii="Times New Roman" w:hAnsi="Times New Roman" w:cs="Times New Roman"/>
@@ -3360,9 +3360,9 @@
       <w:bookmarkStart w:id="13" w:name="__RefHeading___Toc2294_1634557080"/>
       <w:bookmarkEnd w:id="13"/>
       <w:bookmarkStart w:id="14" w:name="_Toc1321"/>
-      <w:bookmarkStart w:id="15" w:name="_Toc26858"/>
-      <w:bookmarkStart w:id="16" w:name="_Toc127971474"/>
-      <w:bookmarkStart w:id="17" w:name="_Toc12896"/>
+      <w:bookmarkStart w:id="15" w:name="_Toc127971474"/>
+      <w:bookmarkStart w:id="16" w:name="_Toc12896"/>
+      <w:bookmarkStart w:id="17" w:name="_Toc26858"/>
       <w:r>
         <w:rPr>
           <w:rFonts w:hint="default" w:ascii="Times New Roman" w:hAnsi="Times New Roman" w:cs="Times New Roman"/>
@@ -3391,10 +3391,10 @@
       </w:pPr>
       <w:bookmarkStart w:id="18" w:name="__RefHeading___Toc2296_1634557080"/>
       <w:bookmarkEnd w:id="18"/>
-      <w:bookmarkStart w:id="19" w:name="_Toc15799"/>
-      <w:bookmarkStart w:id="20" w:name="_Toc32569"/>
-      <w:bookmarkStart w:id="21" w:name="_Toc24718"/>
-      <w:bookmarkStart w:id="22" w:name="_Toc127971475"/>
+      <w:bookmarkStart w:id="19" w:name="_Toc127971475"/>
+      <w:bookmarkStart w:id="20" w:name="_Toc15799"/>
+      <w:bookmarkStart w:id="21" w:name="_Toc32569"/>
+      <w:bookmarkStart w:id="22" w:name="_Toc24718"/>
       <w:r>
         <w:rPr>
           <w:rFonts w:hint="default" w:ascii="Times New Roman" w:hAnsi="Times New Roman" w:cs="Times New Roman"/>
@@ -3448,10 +3448,10 @@
       </w:pPr>
       <w:bookmarkStart w:id="23" w:name="__RefHeading___Toc2298_1634557080"/>
       <w:bookmarkEnd w:id="23"/>
-      <w:bookmarkStart w:id="24" w:name="_Toc5262"/>
+      <w:bookmarkStart w:id="24" w:name="_Toc3839"/>
       <w:bookmarkStart w:id="25" w:name="_Toc127971476"/>
-      <w:bookmarkStart w:id="26" w:name="_Toc9194"/>
-      <w:bookmarkStart w:id="27" w:name="_Toc3839"/>
+      <w:bookmarkStart w:id="26" w:name="_Toc5262"/>
+      <w:bookmarkStart w:id="27" w:name="_Toc9194"/>
       <w:r>
         <w:rPr>
           <w:rFonts w:hint="default" w:ascii="Times New Roman" w:hAnsi="Times New Roman" w:cs="Times New Roman"/>
@@ -3478,8 +3478,8 @@
       </w:pPr>
       <w:bookmarkStart w:id="28" w:name="__RefHeading___Toc2300_1634557080"/>
       <w:bookmarkEnd w:id="28"/>
-      <w:bookmarkStart w:id="29" w:name="_Toc26472"/>
-      <w:bookmarkStart w:id="30" w:name="_Toc4543"/>
+      <w:bookmarkStart w:id="29" w:name="_Toc4543"/>
+      <w:bookmarkStart w:id="30" w:name="_Toc26472"/>
       <w:bookmarkStart w:id="31" w:name="_Toc11807"/>
       <w:r>
         <w:rPr>
@@ -4658,10 +4658,10 @@
       </w:pPr>
       <w:bookmarkStart w:id="32" w:name="__RefHeading___Toc2302_1634557080"/>
       <w:bookmarkEnd w:id="32"/>
-      <w:bookmarkStart w:id="33" w:name="_Toc127971477"/>
+      <w:bookmarkStart w:id="33" w:name="_Toc12138"/>
       <w:bookmarkStart w:id="34" w:name="_Toc3818"/>
-      <w:bookmarkStart w:id="35" w:name="_Toc11565"/>
-      <w:bookmarkStart w:id="36" w:name="_Toc12138"/>
+      <w:bookmarkStart w:id="35" w:name="_Toc127971477"/>
+      <w:bookmarkStart w:id="36" w:name="_Toc11565"/>
       <w:r>
         <w:rPr>
           <w:rFonts w:hint="default" w:ascii="Times New Roman" w:hAnsi="Times New Roman" w:cs="Times New Roman"/>
@@ -4727,14 +4727,11 @@
               </w:rPr>
             </w:pPr>
             <w:r>
-              <w:rPr>
-                <w:rFonts w:hint="default"/>
-              </w:rPr>
               <w:drawing>
                 <wp:inline distT="0" distB="0" distL="114300" distR="114300">
-                  <wp:extent cx="5759450" cy="2887345"/>
-                  <wp:effectExtent l="0" t="0" r="12700" b="8255"/>
-                  <wp:docPr id="2" name="Picture 1"/>
+                  <wp:extent cx="5753100" cy="6438900"/>
+                  <wp:effectExtent l="0" t="0" r="0" b="0"/>
+                  <wp:docPr id="5" name="Picture 1"/>
                   <wp:cNvGraphicFramePr>
                     <a:graphicFrameLocks xmlns:a="http://schemas.openxmlformats.org/drawingml/2006/main" noChangeAspect="1"/>
                   </wp:cNvGraphicFramePr>
@@ -4742,7 +4739,7 @@
                     <a:graphicData uri="http://schemas.openxmlformats.org/drawingml/2006/picture">
                       <pic:pic xmlns:pic="http://schemas.openxmlformats.org/drawingml/2006/picture">
                         <pic:nvPicPr>
-                          <pic:cNvPr id="2" name="Picture 1"/>
+                          <pic:cNvPr id="5" name="Picture 1"/>
                           <pic:cNvPicPr>
                             <a:picLocks noChangeAspect="1"/>
                           </pic:cNvPicPr>
@@ -4756,7 +4753,7 @@
                         <pic:spPr>
                           <a:xfrm>
                             <a:off x="0" y="0"/>
-                            <a:ext cx="5759450" cy="2887345"/>
+                            <a:ext cx="5753100" cy="6438900"/>
                           </a:xfrm>
                           <a:prstGeom prst="rect">
                             <a:avLst/>
@@ -4868,10 +4865,10 @@
       </w:pPr>
       <w:bookmarkStart w:id="38" w:name="__RefHeading___Toc2304_1634557080"/>
       <w:bookmarkEnd w:id="38"/>
-      <w:bookmarkStart w:id="39" w:name="_Toc28261"/>
-      <w:bookmarkStart w:id="40" w:name="_Toc1940"/>
-      <w:bookmarkStart w:id="41" w:name="_Toc127971478"/>
-      <w:bookmarkStart w:id="42" w:name="_Toc18293"/>
+      <w:bookmarkStart w:id="39" w:name="_Toc127971478"/>
+      <w:bookmarkStart w:id="40" w:name="_Toc18293"/>
+      <w:bookmarkStart w:id="41" w:name="_Toc1940"/>
+      <w:bookmarkStart w:id="42" w:name="_Toc28261"/>
       <w:r>
         <w:rPr>
           <w:rFonts w:hint="default" w:ascii="Times New Roman" w:hAnsi="Times New Roman" w:cs="Times New Roman"/>
@@ -4884,6 +4881,1426 @@
       <w:bookmarkEnd w:id="40"/>
       <w:bookmarkEnd w:id="41"/>
       <w:bookmarkEnd w:id="42"/>
+    </w:p>
+    <w:p>
+      <w:pPr>
+        <w:pStyle w:val="3"/>
+        <w:ind w:left="567" w:hanging="567"/>
+        <w:outlineLvl w:val="0"/>
+        <w:rPr>
+          <w:rFonts w:hint="default" w:ascii="Times New Roman" w:hAnsi="Times New Roman" w:cs="Times New Roman"/>
+          <w:sz w:val="26"/>
+          <w:szCs w:val="26"/>
+          <w:lang w:val="vi-VN"/>
+        </w:rPr>
+      </w:pPr>
+      <w:bookmarkStart w:id="43" w:name="__RefHeading___Toc2306_1634557080"/>
+      <w:bookmarkEnd w:id="43"/>
+      <w:bookmarkStart w:id="44" w:name="_Toc2592"/>
+      <w:bookmarkStart w:id="45" w:name="_Toc563"/>
+      <w:bookmarkStart w:id="46" w:name="_Toc17090"/>
+      <w:r>
+        <w:rPr>
+          <w:rFonts w:hint="default" w:ascii="Times New Roman" w:hAnsi="Times New Roman" w:cs="Times New Roman"/>
+          <w:sz w:val="26"/>
+          <w:szCs w:val="26"/>
+          <w:lang w:val="vi-VN"/>
+        </w:rPr>
+        <w:t>Thiết kế hệ thống</w:t>
+      </w:r>
+      <w:bookmarkEnd w:id="44"/>
+      <w:bookmarkEnd w:id="45"/>
+      <w:bookmarkEnd w:id="46"/>
+    </w:p>
+    <w:p>
+      <w:pPr>
+        <w:pStyle w:val="4"/>
+        <w:ind w:left="1078" w:hanging="851"/>
+        <w:outlineLvl w:val="1"/>
+        <w:rPr>
+          <w:rFonts w:hint="default" w:ascii="Times New Roman" w:hAnsi="Times New Roman" w:cs="Times New Roman"/>
+          <w:sz w:val="26"/>
+          <w:szCs w:val="26"/>
+          <w:lang w:val="vi-VN"/>
+        </w:rPr>
+      </w:pPr>
+      <w:bookmarkStart w:id="47" w:name="__RefHeading___Toc2308_1634557080"/>
+      <w:bookmarkEnd w:id="47"/>
+      <w:bookmarkStart w:id="48" w:name="_Toc1381"/>
+      <w:bookmarkStart w:id="49" w:name="_Toc5083"/>
+      <w:bookmarkStart w:id="50" w:name="_Toc164"/>
+      <w:r>
+        <w:rPr>
+          <w:rFonts w:hint="default" w:ascii="Times New Roman" w:hAnsi="Times New Roman" w:cs="Times New Roman"/>
+          <w:sz w:val="26"/>
+          <w:szCs w:val="26"/>
+          <w:lang w:val="vi-VN"/>
+        </w:rPr>
+        <w:t>Sơ đồ lớp UML</w:t>
+      </w:r>
+      <w:bookmarkEnd w:id="48"/>
+      <w:bookmarkEnd w:id="49"/>
+      <w:bookmarkEnd w:id="50"/>
+    </w:p>
+    <w:tbl>
+      <w:tblPr>
+        <w:tblStyle w:val="19"/>
+        <w:tblW w:w="0" w:type="auto"/>
+        <w:tblInd w:w="0" w:type="dxa"/>
+        <w:tblBorders>
+          <w:top w:val="single" w:color="auto" w:sz="4" w:space="0"/>
+          <w:left w:val="single" w:color="auto" w:sz="4" w:space="0"/>
+          <w:bottom w:val="single" w:color="auto" w:sz="4" w:space="0"/>
+          <w:right w:val="single" w:color="auto" w:sz="4" w:space="0"/>
+          <w:insideH w:val="single" w:color="auto" w:sz="4" w:space="0"/>
+          <w:insideV w:val="single" w:color="auto" w:sz="4" w:space="0"/>
+        </w:tblBorders>
+        <w:tblLayout w:type="autofit"/>
+        <w:tblCellMar>
+          <w:top w:w="0" w:type="dxa"/>
+          <w:left w:w="108" w:type="dxa"/>
+          <w:bottom w:w="0" w:type="dxa"/>
+          <w:right w:w="108" w:type="dxa"/>
+        </w:tblCellMar>
+      </w:tblPr>
+      <w:tblGrid>
+        <w:gridCol w:w="9287"/>
+      </w:tblGrid>
+      <w:tr>
+        <w:tblPrEx>
+          <w:tblBorders>
+            <w:top w:val="single" w:color="auto" w:sz="4" w:space="0"/>
+            <w:left w:val="single" w:color="auto" w:sz="4" w:space="0"/>
+            <w:bottom w:val="single" w:color="auto" w:sz="4" w:space="0"/>
+            <w:right w:val="single" w:color="auto" w:sz="4" w:space="0"/>
+            <w:insideH w:val="single" w:color="auto" w:sz="4" w:space="0"/>
+            <w:insideV w:val="single" w:color="auto" w:sz="4" w:space="0"/>
+          </w:tblBorders>
+          <w:tblCellMar>
+            <w:top w:w="0" w:type="dxa"/>
+            <w:left w:w="108" w:type="dxa"/>
+            <w:bottom w:w="0" w:type="dxa"/>
+            <w:right w:w="108" w:type="dxa"/>
+          </w:tblCellMar>
+        </w:tblPrEx>
+        <w:tc>
+          <w:tcPr>
+            <w:tcW w:w="9287" w:type="dxa"/>
+          </w:tcPr>
+          <w:p>
+            <w:pPr>
+              <w:pStyle w:val="50"/>
+              <w:keepNext w:val="0"/>
+              <w:keepLines w:val="0"/>
+              <w:suppressLineNumbers w:val="0"/>
+              <w:spacing w:beforeAutospacing="0" w:afterAutospacing="0"/>
+              <w:ind w:left="0" w:right="0"/>
+              <w:rPr>
+                <w:rFonts w:hint="default" w:ascii="Times New Roman" w:hAnsi="Times New Roman" w:cs="Times New Roman"/>
+                <w:sz w:val="26"/>
+                <w:szCs w:val="26"/>
+                <w:vertAlign w:val="baseline"/>
+              </w:rPr>
+            </w:pPr>
+            <w:r>
+              <w:rPr>
+                <w:rFonts w:hint="default"/>
+              </w:rPr>
+              <w:drawing>
+                <wp:inline distT="0" distB="0" distL="114300" distR="114300">
+                  <wp:extent cx="5758180" cy="4083685"/>
+                  <wp:effectExtent l="0" t="0" r="13970" b="12065"/>
+                  <wp:docPr id="3" name="Picture 1"/>
+                  <wp:cNvGraphicFramePr>
+                    <a:graphicFrameLocks xmlns:a="http://schemas.openxmlformats.org/drawingml/2006/main" noChangeAspect="1"/>
+                  </wp:cNvGraphicFramePr>
+                  <a:graphic xmlns:a="http://schemas.openxmlformats.org/drawingml/2006/main">
+                    <a:graphicData uri="http://schemas.openxmlformats.org/drawingml/2006/picture">
+                      <pic:pic xmlns:pic="http://schemas.openxmlformats.org/drawingml/2006/picture">
+                        <pic:nvPicPr>
+                          <pic:cNvPr id="3" name="Picture 1"/>
+                          <pic:cNvPicPr>
+                            <a:picLocks noChangeAspect="1"/>
+                          </pic:cNvPicPr>
+                        </pic:nvPicPr>
+                        <pic:blipFill>
+                          <a:blip r:embed="rId17"/>
+                          <a:stretch>
+                            <a:fillRect/>
+                          </a:stretch>
+                        </pic:blipFill>
+                        <pic:spPr>
+                          <a:xfrm>
+                            <a:off x="0" y="0"/>
+                            <a:ext cx="5758180" cy="4083685"/>
+                          </a:xfrm>
+                          <a:prstGeom prst="rect">
+                            <a:avLst/>
+                          </a:prstGeom>
+                          <a:noFill/>
+                          <a:ln>
+                            <a:noFill/>
+                          </a:ln>
+                        </pic:spPr>
+                      </pic:pic>
+                    </a:graphicData>
+                  </a:graphic>
+                </wp:inline>
+              </w:drawing>
+            </w:r>
+          </w:p>
+        </w:tc>
+      </w:tr>
+    </w:tbl>
+    <w:p>
+      <w:pPr>
+        <w:pStyle w:val="50"/>
+        <w:rPr>
+          <w:rFonts w:hint="default" w:ascii="Times New Roman" w:hAnsi="Times New Roman" w:cs="Times New Roman"/>
+          <w:sz w:val="26"/>
+          <w:szCs w:val="26"/>
+        </w:rPr>
+      </w:pPr>
+    </w:p>
+    <w:p>
+      <w:pPr>
+        <w:pStyle w:val="50"/>
+        <w:rPr>
+          <w:rFonts w:hint="default" w:ascii="Times New Roman" w:hAnsi="Times New Roman" w:cs="Times New Roman"/>
+          <w:sz w:val="26"/>
+          <w:szCs w:val="26"/>
+        </w:rPr>
+      </w:pPr>
+      <w:r>
+        <w:rPr>
+          <w:rFonts w:hint="default" w:ascii="Times New Roman" w:hAnsi="Times New Roman" w:cs="Times New Roman"/>
+          <w:sz w:val="26"/>
+          <w:szCs w:val="26"/>
+        </w:rPr>
+        <w:t>Phân tích, giải thích các mối quan hệ thiết lập</w:t>
+      </w:r>
+    </w:p>
+    <w:p>
+      <w:pPr>
+        <w:pStyle w:val="4"/>
+        <w:ind w:left="1078" w:hanging="851"/>
+        <w:outlineLvl w:val="1"/>
+        <w:rPr>
+          <w:rFonts w:hint="default" w:ascii="Times New Roman" w:hAnsi="Times New Roman" w:cs="Times New Roman"/>
+          <w:sz w:val="26"/>
+          <w:szCs w:val="26"/>
+          <w:lang w:val="vi-VN"/>
+        </w:rPr>
+      </w:pPr>
+      <w:bookmarkStart w:id="51" w:name="__RefHeading___Toc2310_1634557080"/>
+      <w:bookmarkEnd w:id="51"/>
+      <w:bookmarkStart w:id="52" w:name="_Toc2410"/>
+      <w:bookmarkStart w:id="53" w:name="_Toc12536"/>
+      <w:bookmarkStart w:id="54" w:name="_Toc32152"/>
+      <w:r>
+        <w:rPr>
+          <w:rFonts w:hint="default" w:ascii="Times New Roman" w:hAnsi="Times New Roman" w:cs="Times New Roman"/>
+          <w:sz w:val="26"/>
+          <w:szCs w:val="26"/>
+          <w:lang w:val="vi-VN"/>
+        </w:rPr>
+        <w:t>Lược đồ cơ sở dữ liệu quan hệ</w:t>
+      </w:r>
+      <w:bookmarkEnd w:id="52"/>
+      <w:bookmarkEnd w:id="53"/>
+      <w:bookmarkEnd w:id="54"/>
+    </w:p>
+    <w:p>
+      <w:pPr>
+        <w:pStyle w:val="50"/>
+        <w:rPr>
+          <w:rFonts w:hint="default" w:ascii="Times New Roman" w:hAnsi="Times New Roman" w:cs="Times New Roman"/>
+          <w:sz w:val="26"/>
+          <w:szCs w:val="26"/>
+        </w:rPr>
+      </w:pPr>
+      <w:r>
+        <w:rPr>
+          <w:rFonts w:hint="default" w:ascii="Times New Roman" w:hAnsi="Times New Roman" w:cs="Times New Roman"/>
+          <w:sz w:val="26"/>
+          <w:szCs w:val="26"/>
+        </w:rPr>
+        <w:t>Lược đồ cơ sở dữ liệu quan hệ.</w:t>
+      </w:r>
+    </w:p>
+    <w:tbl>
+      <w:tblPr>
+        <w:tblStyle w:val="19"/>
+        <w:tblW w:w="0" w:type="auto"/>
+        <w:tblInd w:w="0" w:type="dxa"/>
+        <w:tblBorders>
+          <w:top w:val="single" w:color="auto" w:sz="4" w:space="0"/>
+          <w:left w:val="single" w:color="auto" w:sz="4" w:space="0"/>
+          <w:bottom w:val="single" w:color="auto" w:sz="4" w:space="0"/>
+          <w:right w:val="single" w:color="auto" w:sz="4" w:space="0"/>
+          <w:insideH w:val="single" w:color="auto" w:sz="4" w:space="0"/>
+          <w:insideV w:val="single" w:color="auto" w:sz="4" w:space="0"/>
+        </w:tblBorders>
+        <w:tblLayout w:type="autofit"/>
+        <w:tblCellMar>
+          <w:top w:w="0" w:type="dxa"/>
+          <w:left w:w="108" w:type="dxa"/>
+          <w:bottom w:w="0" w:type="dxa"/>
+          <w:right w:w="108" w:type="dxa"/>
+        </w:tblCellMar>
+      </w:tblPr>
+      <w:tblGrid>
+        <w:gridCol w:w="9287"/>
+      </w:tblGrid>
+      <w:tr>
+        <w:tblPrEx>
+          <w:tblBorders>
+            <w:top w:val="single" w:color="auto" w:sz="4" w:space="0"/>
+            <w:left w:val="single" w:color="auto" w:sz="4" w:space="0"/>
+            <w:bottom w:val="single" w:color="auto" w:sz="4" w:space="0"/>
+            <w:right w:val="single" w:color="auto" w:sz="4" w:space="0"/>
+            <w:insideH w:val="single" w:color="auto" w:sz="4" w:space="0"/>
+            <w:insideV w:val="single" w:color="auto" w:sz="4" w:space="0"/>
+          </w:tblBorders>
+          <w:tblCellMar>
+            <w:top w:w="0" w:type="dxa"/>
+            <w:left w:w="108" w:type="dxa"/>
+            <w:bottom w:w="0" w:type="dxa"/>
+            <w:right w:w="108" w:type="dxa"/>
+          </w:tblCellMar>
+        </w:tblPrEx>
+        <w:tc>
+          <w:tcPr>
+            <w:tcW w:w="9287" w:type="dxa"/>
+          </w:tcPr>
+          <w:p>
+            <w:pPr>
+              <w:pStyle w:val="50"/>
+              <w:keepNext w:val="0"/>
+              <w:keepLines w:val="0"/>
+              <w:suppressLineNumbers w:val="0"/>
+              <w:spacing w:beforeAutospacing="0" w:afterAutospacing="0"/>
+              <w:ind w:left="0" w:right="0"/>
+              <w:rPr>
+                <w:rFonts w:hint="default" w:ascii="Times New Roman" w:hAnsi="Times New Roman" w:cs="Times New Roman"/>
+                <w:sz w:val="26"/>
+                <w:szCs w:val="26"/>
+                <w:vertAlign w:val="baseline"/>
+                <w:lang w:val="en-US"/>
+              </w:rPr>
+            </w:pPr>
+            <w:r>
+              <w:rPr>
+                <w:rFonts w:hint="default"/>
+              </w:rPr>
+              <w:drawing>
+                <wp:inline distT="0" distB="0" distL="114300" distR="114300">
+                  <wp:extent cx="5748020" cy="3827780"/>
+                  <wp:effectExtent l="0" t="0" r="5080" b="1270"/>
+                  <wp:docPr id="4" name="Picture 2"/>
+                  <wp:cNvGraphicFramePr>
+                    <a:graphicFrameLocks xmlns:a="http://schemas.openxmlformats.org/drawingml/2006/main" noChangeAspect="1"/>
+                  </wp:cNvGraphicFramePr>
+                  <a:graphic xmlns:a="http://schemas.openxmlformats.org/drawingml/2006/main">
+                    <a:graphicData uri="http://schemas.openxmlformats.org/drawingml/2006/picture">
+                      <pic:pic xmlns:pic="http://schemas.openxmlformats.org/drawingml/2006/picture">
+                        <pic:nvPicPr>
+                          <pic:cNvPr id="4" name="Picture 2"/>
+                          <pic:cNvPicPr>
+                            <a:picLocks noChangeAspect="1"/>
+                          </pic:cNvPicPr>
+                        </pic:nvPicPr>
+                        <pic:blipFill>
+                          <a:blip r:embed="rId18"/>
+                          <a:stretch>
+                            <a:fillRect/>
+                          </a:stretch>
+                        </pic:blipFill>
+                        <pic:spPr>
+                          <a:xfrm>
+                            <a:off x="0" y="0"/>
+                            <a:ext cx="5748020" cy="3827780"/>
+                          </a:xfrm>
+                          <a:prstGeom prst="rect">
+                            <a:avLst/>
+                          </a:prstGeom>
+                          <a:noFill/>
+                          <a:ln>
+                            <a:noFill/>
+                          </a:ln>
+                        </pic:spPr>
+                      </pic:pic>
+                    </a:graphicData>
+                  </a:graphic>
+                </wp:inline>
+              </w:drawing>
+            </w:r>
+          </w:p>
+        </w:tc>
+      </w:tr>
+    </w:tbl>
+    <w:p>
+      <w:pPr>
+        <w:pStyle w:val="50"/>
+        <w:rPr>
+          <w:rFonts w:hint="default" w:ascii="Times New Roman" w:hAnsi="Times New Roman" w:cs="Times New Roman"/>
+          <w:sz w:val="26"/>
+          <w:szCs w:val="26"/>
+        </w:rPr>
+      </w:pPr>
+    </w:p>
+    <w:p>
+      <w:pPr>
+        <w:pStyle w:val="50"/>
+        <w:rPr>
+          <w:rFonts w:hint="default" w:ascii="Times New Roman" w:hAnsi="Times New Roman" w:cs="Times New Roman"/>
+          <w:sz w:val="26"/>
+          <w:szCs w:val="26"/>
+        </w:rPr>
+      </w:pPr>
+      <w:r>
+        <w:rPr>
+          <w:rFonts w:hint="default" w:ascii="Times New Roman" w:hAnsi="Times New Roman" w:cs="Times New Roman"/>
+          <w:sz w:val="26"/>
+          <w:szCs w:val="26"/>
+        </w:rPr>
+        <w:t>Giải thích mối quan hệ giữa các bảng.</w:t>
+      </w:r>
+    </w:p>
+    <w:p>
+      <w:pPr>
+        <w:pStyle w:val="50"/>
+        <w:rPr>
+          <w:rFonts w:hint="default" w:ascii="Times New Roman" w:hAnsi="Times New Roman" w:cs="Times New Roman"/>
+          <w:sz w:val="26"/>
+          <w:szCs w:val="26"/>
+          <w:lang w:val="en-US"/>
+        </w:rPr>
+      </w:pPr>
+      <w:r>
+        <w:rPr>
+          <w:rFonts w:hint="default" w:ascii="Times New Roman" w:hAnsi="Times New Roman" w:cs="Times New Roman"/>
+          <w:sz w:val="26"/>
+          <w:szCs w:val="26"/>
+        </w:rPr>
+        <w:t>Thông tin các bảng.</w:t>
+      </w:r>
+    </w:p>
+    <w:p>
+      <w:pPr>
+        <w:pStyle w:val="11"/>
+        <w:rPr>
+          <w:rFonts w:hint="default" w:ascii="Times New Roman" w:hAnsi="Times New Roman" w:cs="Times New Roman"/>
+          <w:sz w:val="26"/>
+          <w:szCs w:val="26"/>
+          <w:lang w:val="vi-VN"/>
+        </w:rPr>
+      </w:pPr>
+      <w:r>
+        <w:rPr>
+          <w:rFonts w:hint="default" w:ascii="Times New Roman" w:hAnsi="Times New Roman" w:cs="Times New Roman"/>
+          <w:sz w:val="26"/>
+          <w:szCs w:val="26"/>
+        </w:rPr>
+        <w:t xml:space="preserve">Bảng </w:t>
+      </w:r>
+      <w:r>
+        <w:rPr>
+          <w:rFonts w:hint="default" w:ascii="Times New Roman" w:hAnsi="Times New Roman" w:cs="Times New Roman"/>
+          <w:sz w:val="26"/>
+          <w:szCs w:val="26"/>
+          <w:lang w:val="vi-VN"/>
+        </w:rPr>
+        <w:t>1</w:t>
+      </w:r>
+      <w:r>
+        <w:rPr>
+          <w:rFonts w:hint="default" w:ascii="Times New Roman" w:hAnsi="Times New Roman" w:cs="Times New Roman"/>
+          <w:sz w:val="26"/>
+          <w:szCs w:val="26"/>
+        </w:rPr>
+        <w:t>.</w:t>
+      </w:r>
+      <w:r>
+        <w:rPr>
+          <w:rFonts w:hint="default" w:ascii="Times New Roman" w:hAnsi="Times New Roman" w:cs="Times New Roman"/>
+          <w:sz w:val="26"/>
+          <w:szCs w:val="26"/>
+          <w:lang w:val="vi-VN"/>
+        </w:rPr>
+        <w:t>2</w:t>
+      </w:r>
+      <w:r>
+        <w:rPr>
+          <w:rFonts w:hint="default" w:ascii="Times New Roman" w:hAnsi="Times New Roman" w:cs="Times New Roman"/>
+          <w:sz w:val="26"/>
+          <w:szCs w:val="26"/>
+          <w:lang w:val="en-US"/>
+        </w:rPr>
+        <w:t xml:space="preserve">: Tên bảng </w:t>
+      </w:r>
+      <w:r>
+        <w:rPr>
+          <w:rFonts w:hint="default" w:ascii="Times New Roman" w:hAnsi="Times New Roman" w:cs="Times New Roman"/>
+          <w:sz w:val="26"/>
+          <w:szCs w:val="26"/>
+          <w:lang w:val="vi-VN"/>
+        </w:rPr>
+        <w:t>2</w:t>
+      </w:r>
+    </w:p>
+    <w:p>
+      <w:pPr>
+        <w:pStyle w:val="50"/>
+        <w:rPr>
+          <w:rFonts w:hint="default" w:ascii="Times New Roman" w:hAnsi="Times New Roman" w:cs="Times New Roman"/>
+          <w:sz w:val="26"/>
+          <w:szCs w:val="26"/>
+        </w:rPr>
+      </w:pPr>
+    </w:p>
+    <w:p>
+      <w:pPr>
+        <w:pStyle w:val="4"/>
+        <w:ind w:left="1078" w:hanging="851"/>
+        <w:outlineLvl w:val="1"/>
+        <w:rPr>
+          <w:rFonts w:hint="default" w:ascii="Times New Roman" w:hAnsi="Times New Roman" w:cs="Times New Roman"/>
+          <w:sz w:val="26"/>
+          <w:szCs w:val="26"/>
+          <w:lang w:val="vi-VN"/>
+        </w:rPr>
+      </w:pPr>
+      <w:bookmarkStart w:id="55" w:name="__RefHeading___Toc2312_1634557080"/>
+      <w:bookmarkEnd w:id="55"/>
+      <w:bookmarkStart w:id="56" w:name="_Toc13769"/>
+      <w:bookmarkStart w:id="57" w:name="_Toc24694"/>
+      <w:bookmarkStart w:id="58" w:name="_Toc4745"/>
+      <w:r>
+        <w:rPr>
+          <w:rFonts w:hint="default" w:ascii="Times New Roman" w:hAnsi="Times New Roman" w:cs="Times New Roman"/>
+          <w:sz w:val="26"/>
+          <w:szCs w:val="26"/>
+          <w:lang w:val="vi-VN"/>
+        </w:rPr>
+        <w:t>Thiết kế giao diện và thiết kế xử lý</w:t>
+      </w:r>
+      <w:bookmarkEnd w:id="56"/>
+      <w:bookmarkEnd w:id="57"/>
+      <w:bookmarkEnd w:id="58"/>
+    </w:p>
+    <w:p>
+      <w:pPr>
+        <w:pStyle w:val="50"/>
+        <w:rPr>
+          <w:rFonts w:hint="default" w:ascii="Times New Roman" w:hAnsi="Times New Roman" w:cs="Times New Roman"/>
+          <w:sz w:val="26"/>
+          <w:szCs w:val="26"/>
+          <w:lang w:val="en-US"/>
+        </w:rPr>
+        <w:sectPr>
+          <w:footerReference r:id="rId10" w:type="first"/>
+          <w:footerReference r:id="rId8" w:type="default"/>
+          <w:footerReference r:id="rId9" w:type="even"/>
+          <w:pgSz w:w="11906" w:h="16838"/>
+          <w:pgMar w:top="1134" w:right="1134" w:bottom="1134" w:left="1701" w:header="0" w:footer="708" w:gutter="0"/>
+          <w:pgNumType w:fmt="decimal"/>
+          <w:cols w:space="720" w:num="1"/>
+          <w:formProt w:val="0"/>
+          <w:docGrid w:linePitch="360" w:charSpace="0"/>
+        </w:sectPr>
+      </w:pPr>
+      <w:r>
+        <w:rPr>
+          <w:rFonts w:hint="default" w:ascii="Times New Roman" w:hAnsi="Times New Roman" w:cs="Times New Roman"/>
+          <w:sz w:val="26"/>
+          <w:szCs w:val="26"/>
+          <w:lang w:val="en-US"/>
+        </w:rPr>
+        <w:t>Thiết</w:t>
+      </w:r>
+      <w:r>
+        <w:rPr>
+          <w:rFonts w:hint="default" w:ascii="Times New Roman" w:hAnsi="Times New Roman" w:cs="Times New Roman"/>
+          <w:sz w:val="26"/>
+          <w:szCs w:val="26"/>
+        </w:rPr>
+        <w:t xml:space="preserve"> kế cac giao diện chính và các thiết kế xử lý tương ứng từng màn hình</w:t>
+      </w:r>
+      <w:bookmarkStart w:id="59" w:name="_Toc140297269"/>
+      <w:bookmarkEnd w:id="59"/>
+      <w:bookmarkStart w:id="60" w:name="_Toc142813558"/>
+      <w:bookmarkEnd w:id="60"/>
+    </w:p>
+    <w:p>
+      <w:pPr>
+        <w:pStyle w:val="2"/>
+        <w:rPr>
+          <w:rFonts w:hint="default" w:ascii="Times New Roman" w:hAnsi="Times New Roman" w:cs="Times New Roman"/>
+          <w:sz w:val="26"/>
+          <w:szCs w:val="26"/>
+        </w:rPr>
+      </w:pPr>
+      <w:bookmarkStart w:id="61" w:name="__RefHeading___Toc2314_1634557080"/>
+      <w:bookmarkEnd w:id="61"/>
+      <w:bookmarkStart w:id="62" w:name="_Toc26732"/>
+      <w:bookmarkStart w:id="63" w:name="_Toc29387"/>
+      <w:bookmarkStart w:id="64" w:name="_Toc1611"/>
+      <w:r>
+        <w:rPr>
+          <w:rFonts w:hint="default" w:ascii="Times New Roman" w:hAnsi="Times New Roman" w:cs="Times New Roman"/>
+          <w:b/>
+          <w:sz w:val="26"/>
+          <w:szCs w:val="26"/>
+        </w:rPr>
+        <w:t>HIỆN THỰC RESTFUL API</w:t>
+      </w:r>
+      <w:bookmarkEnd w:id="62"/>
+      <w:bookmarkEnd w:id="63"/>
+      <w:bookmarkEnd w:id="64"/>
+    </w:p>
+    <w:p>
+      <w:pPr>
+        <w:pStyle w:val="3"/>
+        <w:ind w:left="567" w:hanging="567"/>
+        <w:outlineLvl w:val="0"/>
+        <w:rPr>
+          <w:rFonts w:hint="default" w:ascii="Times New Roman" w:hAnsi="Times New Roman" w:cs="Times New Roman"/>
+          <w:sz w:val="26"/>
+          <w:szCs w:val="26"/>
+          <w:lang w:val="en-US"/>
+        </w:rPr>
+      </w:pPr>
+      <w:bookmarkStart w:id="65" w:name="__RefHeading___Toc2316_1634557080"/>
+      <w:bookmarkEnd w:id="65"/>
+      <w:bookmarkStart w:id="66" w:name="_Toc18196"/>
+      <w:bookmarkStart w:id="67" w:name="_Toc22290"/>
+      <w:bookmarkStart w:id="68" w:name="_Toc29395"/>
+      <w:r>
+        <w:rPr>
+          <w:rFonts w:hint="default" w:ascii="Times New Roman" w:hAnsi="Times New Roman" w:cs="Times New Roman"/>
+          <w:sz w:val="26"/>
+          <w:szCs w:val="26"/>
+        </w:rPr>
+        <w:t>Thiết kế Model</w:t>
+      </w:r>
+      <w:bookmarkEnd w:id="66"/>
+      <w:bookmarkEnd w:id="67"/>
+      <w:bookmarkEnd w:id="68"/>
+    </w:p>
+    <w:p>
+      <w:pPr>
+        <w:pStyle w:val="3"/>
+        <w:ind w:left="567" w:hanging="567"/>
+        <w:outlineLvl w:val="0"/>
+        <w:rPr>
+          <w:rFonts w:hint="default" w:ascii="Times New Roman" w:hAnsi="Times New Roman" w:cs="Times New Roman"/>
+          <w:sz w:val="26"/>
+          <w:szCs w:val="26"/>
+          <w:lang w:val="vi-VN"/>
+        </w:rPr>
+      </w:pPr>
+      <w:bookmarkStart w:id="69" w:name="__RefHeading___Toc2318_1634557080"/>
+      <w:bookmarkEnd w:id="69"/>
+      <w:bookmarkStart w:id="70" w:name="_Toc5442"/>
+      <w:bookmarkStart w:id="71" w:name="_Toc28376"/>
+      <w:bookmarkStart w:id="72" w:name="_Toc16474"/>
+      <w:r>
+        <w:rPr>
+          <w:rFonts w:hint="default" w:ascii="Times New Roman" w:hAnsi="Times New Roman" w:cs="Times New Roman"/>
+          <w:sz w:val="26"/>
+          <w:szCs w:val="26"/>
+          <w:lang w:val="vi-VN"/>
+        </w:rPr>
+        <w:t>Xây dựng API</w:t>
+      </w:r>
+      <w:bookmarkEnd w:id="70"/>
+      <w:bookmarkEnd w:id="71"/>
+      <w:bookmarkEnd w:id="72"/>
+    </w:p>
+    <w:p>
+      <w:pPr>
+        <w:pStyle w:val="3"/>
+        <w:ind w:left="567" w:hanging="567"/>
+        <w:outlineLvl w:val="0"/>
+        <w:rPr>
+          <w:rFonts w:hint="default" w:ascii="Times New Roman" w:hAnsi="Times New Roman" w:cs="Times New Roman"/>
+          <w:sz w:val="26"/>
+          <w:szCs w:val="26"/>
+          <w:lang w:val="vi-VN"/>
+        </w:rPr>
+      </w:pPr>
+      <w:bookmarkStart w:id="73" w:name="__RefHeading___Toc2320_1634557080"/>
+      <w:bookmarkEnd w:id="73"/>
+      <w:bookmarkStart w:id="74" w:name="_Toc15944"/>
+      <w:bookmarkStart w:id="75" w:name="_Toc19032"/>
+      <w:bookmarkStart w:id="76" w:name="_Toc12117"/>
+      <w:r>
+        <w:rPr>
+          <w:rFonts w:hint="default" w:ascii="Times New Roman" w:hAnsi="Times New Roman" w:cs="Times New Roman"/>
+          <w:sz w:val="26"/>
+          <w:szCs w:val="26"/>
+          <w:lang w:val="vi-VN"/>
+        </w:rPr>
+        <w:t>Kiểm thử API</w:t>
+      </w:r>
+      <w:bookmarkEnd w:id="74"/>
+      <w:bookmarkEnd w:id="75"/>
+      <w:bookmarkEnd w:id="76"/>
+    </w:p>
+    <w:p>
+      <w:pPr>
+        <w:pStyle w:val="50"/>
+        <w:rPr>
+          <w:rFonts w:hint="default" w:ascii="Times New Roman" w:hAnsi="Times New Roman" w:cs="Times New Roman"/>
+          <w:sz w:val="26"/>
+          <w:szCs w:val="26"/>
+        </w:rPr>
+      </w:pPr>
+      <w:r>
+        <w:rPr>
+          <w:rFonts w:hint="default" w:ascii="Times New Roman" w:hAnsi="Times New Roman" w:cs="Times New Roman"/>
+          <w:sz w:val="26"/>
+          <w:szCs w:val="26"/>
+        </w:rPr>
+        <w:br w:type="page"/>
+      </w:r>
+    </w:p>
+    <w:p>
+      <w:pPr>
+        <w:pStyle w:val="2"/>
+        <w:spacing w:before="0" w:after="120"/>
+        <w:rPr>
+          <w:rFonts w:hint="default" w:ascii="Times New Roman" w:hAnsi="Times New Roman" w:cs="Times New Roman"/>
+          <w:sz w:val="26"/>
+          <w:szCs w:val="26"/>
+          <w:lang w:val="vi-VN"/>
+        </w:rPr>
+      </w:pPr>
+      <w:bookmarkStart w:id="77" w:name="__RefHeading___Toc2322_1634557080"/>
+      <w:bookmarkEnd w:id="77"/>
+      <w:r>
+        <w:rPr>
+          <w:rFonts w:hint="default" w:ascii="Times New Roman" w:hAnsi="Times New Roman" w:cs="Times New Roman"/>
+          <w:b/>
+          <w:sz w:val="26"/>
+          <w:szCs w:val="26"/>
+        </w:rPr>
+        <w:t xml:space="preserve"> </w:t>
+      </w:r>
+      <w:bookmarkStart w:id="78" w:name="_Toc25133"/>
+      <w:bookmarkStart w:id="79" w:name="_Toc4304"/>
+      <w:bookmarkStart w:id="80" w:name="_Toc1520"/>
+      <w:r>
+        <w:rPr>
+          <w:rFonts w:hint="default" w:ascii="Times New Roman" w:hAnsi="Times New Roman" w:cs="Times New Roman"/>
+          <w:b/>
+          <w:sz w:val="26"/>
+          <w:szCs w:val="26"/>
+          <w:lang w:val="vi-VN"/>
+        </w:rPr>
+        <w:t>PHÁT TRIỂN ỨNG DỤNG DI ĐỘNG REACT NATIVE</w:t>
+      </w:r>
+      <w:bookmarkEnd w:id="78"/>
+      <w:bookmarkEnd w:id="79"/>
+      <w:bookmarkEnd w:id="80"/>
+    </w:p>
+    <w:p>
+      <w:pPr>
+        <w:pStyle w:val="3"/>
+        <w:ind w:left="567" w:hanging="567"/>
+        <w:outlineLvl w:val="0"/>
+        <w:rPr>
+          <w:rFonts w:hint="default" w:ascii="Times New Roman" w:hAnsi="Times New Roman" w:cs="Times New Roman"/>
+          <w:sz w:val="26"/>
+          <w:szCs w:val="26"/>
+        </w:rPr>
+      </w:pPr>
+      <w:bookmarkStart w:id="81" w:name="__RefHeading___Toc2324_1634557080"/>
+      <w:bookmarkEnd w:id="81"/>
+      <w:bookmarkStart w:id="82" w:name="_Toc11900"/>
+      <w:bookmarkStart w:id="83" w:name="_Toc6532"/>
+      <w:bookmarkStart w:id="84" w:name="_Toc30432"/>
+      <w:bookmarkStart w:id="85" w:name="_Toc11843"/>
+      <w:r>
+        <w:rPr>
+          <w:rFonts w:hint="default" w:ascii="Times New Roman" w:hAnsi="Times New Roman" w:cs="Times New Roman"/>
+          <w:sz w:val="26"/>
+          <w:szCs w:val="26"/>
+        </w:rPr>
+        <w:t>Cấu trúc ứng dụng</w:t>
+      </w:r>
+      <w:bookmarkEnd w:id="82"/>
+      <w:bookmarkEnd w:id="83"/>
+      <w:bookmarkEnd w:id="84"/>
+      <w:bookmarkEnd w:id="85"/>
+    </w:p>
+    <w:p>
+      <w:pPr>
+        <w:pStyle w:val="3"/>
+        <w:ind w:left="567" w:hanging="567"/>
+        <w:outlineLvl w:val="0"/>
+        <w:rPr>
+          <w:rFonts w:hint="default" w:ascii="Times New Roman" w:hAnsi="Times New Roman" w:cs="Times New Roman"/>
+          <w:sz w:val="26"/>
+          <w:szCs w:val="26"/>
+        </w:rPr>
+      </w:pPr>
+      <w:bookmarkStart w:id="86" w:name="_5698ty2r0u41"/>
+      <w:bookmarkEnd w:id="86"/>
+      <w:bookmarkStart w:id="87" w:name="__RefHeading___Toc2326_1634557080"/>
+      <w:bookmarkEnd w:id="87"/>
+      <w:bookmarkStart w:id="88" w:name="_Toc20172"/>
+      <w:bookmarkStart w:id="89" w:name="_Toc26826"/>
+      <w:bookmarkStart w:id="90" w:name="_Toc24516"/>
+      <w:bookmarkStart w:id="91" w:name="_Toc4607"/>
+      <w:r>
+        <w:rPr>
+          <w:rFonts w:hint="default" w:ascii="Times New Roman" w:hAnsi="Times New Roman" w:cs="Times New Roman"/>
+          <w:sz w:val="26"/>
+          <w:szCs w:val="26"/>
+        </w:rPr>
+        <w:t>Xây dựng giao diện</w:t>
+      </w:r>
+      <w:bookmarkEnd w:id="88"/>
+      <w:bookmarkEnd w:id="89"/>
+      <w:bookmarkEnd w:id="90"/>
+      <w:bookmarkEnd w:id="91"/>
+    </w:p>
+    <w:p>
+      <w:pPr>
+        <w:pStyle w:val="3"/>
+        <w:ind w:left="567" w:hanging="567"/>
+        <w:outlineLvl w:val="0"/>
+        <w:rPr>
+          <w:rFonts w:hint="default" w:ascii="Times New Roman" w:hAnsi="Times New Roman" w:cs="Times New Roman"/>
+          <w:sz w:val="26"/>
+          <w:szCs w:val="26"/>
+        </w:rPr>
+      </w:pPr>
+      <w:bookmarkStart w:id="92" w:name="_448q7m2v4n3t"/>
+      <w:bookmarkEnd w:id="92"/>
+      <w:bookmarkStart w:id="93" w:name="__RefHeading___Toc2328_1634557080"/>
+      <w:bookmarkEnd w:id="93"/>
+      <w:bookmarkStart w:id="94" w:name="_Toc25619"/>
+      <w:bookmarkStart w:id="95" w:name="_Toc4164"/>
+      <w:bookmarkStart w:id="96" w:name="_Toc31986"/>
+      <w:bookmarkStart w:id="97" w:name="_Toc27147"/>
+      <w:r>
+        <w:rPr>
+          <w:rFonts w:hint="default" w:ascii="Times New Roman" w:hAnsi="Times New Roman" w:cs="Times New Roman"/>
+          <w:sz w:val="26"/>
+          <w:szCs w:val="26"/>
+        </w:rPr>
+        <w:t>Tích hợp API</w:t>
+      </w:r>
+      <w:bookmarkEnd w:id="94"/>
+      <w:bookmarkEnd w:id="95"/>
+      <w:bookmarkEnd w:id="96"/>
+      <w:bookmarkEnd w:id="97"/>
+    </w:p>
+    <w:p>
+      <w:pPr>
+        <w:pStyle w:val="3"/>
+        <w:ind w:left="567" w:hanging="567"/>
+        <w:outlineLvl w:val="0"/>
+        <w:rPr>
+          <w:rFonts w:hint="default" w:ascii="Times New Roman" w:hAnsi="Times New Roman" w:cs="Times New Roman"/>
+          <w:sz w:val="26"/>
+          <w:szCs w:val="26"/>
+        </w:rPr>
+      </w:pPr>
+      <w:bookmarkStart w:id="98" w:name="_q5fqr05xr78h"/>
+      <w:bookmarkEnd w:id="98"/>
+      <w:bookmarkStart w:id="99" w:name="__RefHeading___Toc2330_1634557080"/>
+      <w:bookmarkEnd w:id="99"/>
+      <w:bookmarkStart w:id="100" w:name="_Toc9623"/>
+      <w:bookmarkStart w:id="101" w:name="_Toc15972"/>
+      <w:bookmarkStart w:id="102" w:name="_Toc27514"/>
+      <w:bookmarkStart w:id="103" w:name="_Toc13524"/>
+      <w:r>
+        <w:rPr>
+          <w:rFonts w:hint="default" w:ascii="Times New Roman" w:hAnsi="Times New Roman" w:cs="Times New Roman"/>
+          <w:sz w:val="26"/>
+          <w:szCs w:val="26"/>
+        </w:rPr>
+        <w:t>Tối ưu hiệu suất</w:t>
+      </w:r>
+      <w:bookmarkEnd w:id="100"/>
+      <w:bookmarkEnd w:id="101"/>
+      <w:bookmarkEnd w:id="102"/>
+      <w:bookmarkEnd w:id="103"/>
+    </w:p>
+    <w:p>
+      <w:pPr>
+        <w:pStyle w:val="50"/>
+        <w:rPr>
+          <w:rFonts w:hint="default" w:ascii="Times New Roman" w:hAnsi="Times New Roman" w:cs="Times New Roman"/>
+          <w:sz w:val="26"/>
+          <w:szCs w:val="26"/>
+        </w:rPr>
+      </w:pPr>
+      <w:r>
+        <w:rPr>
+          <w:rFonts w:hint="default" w:ascii="Times New Roman" w:hAnsi="Times New Roman" w:cs="Times New Roman"/>
+          <w:sz w:val="26"/>
+          <w:szCs w:val="26"/>
+        </w:rPr>
+        <w:br w:type="page"/>
+      </w:r>
+    </w:p>
+    <w:p>
+      <w:pPr>
+        <w:pStyle w:val="2"/>
+        <w:spacing w:before="0" w:after="120"/>
+        <w:rPr>
+          <w:rFonts w:hint="default" w:ascii="Times New Roman" w:hAnsi="Times New Roman" w:cs="Times New Roman"/>
+          <w:sz w:val="26"/>
+          <w:szCs w:val="26"/>
+        </w:rPr>
+      </w:pPr>
+      <w:bookmarkStart w:id="104" w:name="__RefHeading___Toc2332_1634557080"/>
+      <w:bookmarkEnd w:id="104"/>
+      <w:bookmarkStart w:id="105" w:name="_Toc19751"/>
+      <w:bookmarkStart w:id="106" w:name="_Toc127971485"/>
+      <w:bookmarkStart w:id="107" w:name="_Toc14191"/>
+      <w:bookmarkStart w:id="108" w:name="_Toc20360"/>
+      <w:r>
+        <w:rPr>
+          <w:rFonts w:hint="default" w:ascii="Times New Roman" w:hAnsi="Times New Roman" w:cs="Times New Roman"/>
+          <w:sz w:val="26"/>
+          <w:szCs w:val="26"/>
+        </w:rPr>
+        <w:t>HỆ</w:t>
+      </w:r>
+      <w:r>
+        <w:rPr>
+          <w:rFonts w:hint="default" w:ascii="Times New Roman" w:hAnsi="Times New Roman" w:cs="Times New Roman"/>
+          <w:sz w:val="26"/>
+          <w:szCs w:val="26"/>
+          <w:lang w:val="vi-VN"/>
+        </w:rPr>
+        <w:t xml:space="preserve"> THỐNG &lt;TÊN ĐỀ TÀI&gt;</w:t>
+      </w:r>
+      <w:bookmarkEnd w:id="105"/>
+      <w:bookmarkEnd w:id="106"/>
+      <w:bookmarkEnd w:id="107"/>
+      <w:bookmarkEnd w:id="108"/>
+    </w:p>
+    <w:p>
+      <w:pPr>
+        <w:pStyle w:val="3"/>
+        <w:ind w:left="567" w:hanging="567"/>
+        <w:outlineLvl w:val="0"/>
+        <w:rPr>
+          <w:rFonts w:hint="default" w:ascii="Times New Roman" w:hAnsi="Times New Roman" w:cs="Times New Roman"/>
+          <w:sz w:val="26"/>
+          <w:szCs w:val="26"/>
+          <w:lang w:val="vi-VN"/>
+        </w:rPr>
+      </w:pPr>
+      <w:bookmarkStart w:id="109" w:name="__RefHeading___Toc2334_1634557080"/>
+      <w:bookmarkEnd w:id="109"/>
+      <w:bookmarkStart w:id="110" w:name="_Toc13195"/>
+      <w:bookmarkStart w:id="111" w:name="_Toc11363"/>
+      <w:bookmarkStart w:id="112" w:name="_Toc127971486"/>
+      <w:bookmarkStart w:id="113" w:name="_Toc3436"/>
+      <w:r>
+        <w:rPr>
+          <w:rFonts w:hint="default" w:ascii="Times New Roman" w:hAnsi="Times New Roman" w:cs="Times New Roman"/>
+          <w:sz w:val="26"/>
+          <w:szCs w:val="26"/>
+        </w:rPr>
+        <w:t>Kết</w:t>
+      </w:r>
+      <w:r>
+        <w:rPr>
+          <w:rFonts w:hint="default" w:ascii="Times New Roman" w:hAnsi="Times New Roman" w:cs="Times New Roman"/>
+          <w:sz w:val="26"/>
+          <w:szCs w:val="26"/>
+          <w:lang w:val="vi-VN"/>
+        </w:rPr>
+        <w:t xml:space="preserve"> quả đạt được của đề tài</w:t>
+      </w:r>
+      <w:bookmarkEnd w:id="110"/>
+      <w:bookmarkEnd w:id="111"/>
+      <w:bookmarkEnd w:id="112"/>
+      <w:bookmarkEnd w:id="113"/>
+    </w:p>
+    <w:p>
+      <w:pPr>
+        <w:pStyle w:val="3"/>
+        <w:ind w:left="567" w:hanging="567"/>
+        <w:outlineLvl w:val="0"/>
+        <w:rPr>
+          <w:rFonts w:hint="default" w:ascii="Times New Roman" w:hAnsi="Times New Roman" w:cs="Times New Roman"/>
+          <w:sz w:val="26"/>
+          <w:szCs w:val="26"/>
+        </w:rPr>
+      </w:pPr>
+      <w:bookmarkStart w:id="114" w:name="__RefHeading___Toc2336_1634557080"/>
+      <w:bookmarkEnd w:id="114"/>
+      <w:bookmarkStart w:id="115" w:name="_Toc31865"/>
+      <w:bookmarkStart w:id="116" w:name="_Toc27488"/>
+      <w:bookmarkStart w:id="117" w:name="_Toc30177"/>
+      <w:bookmarkStart w:id="118" w:name="_Toc127971487"/>
+      <w:r>
+        <w:rPr>
+          <w:rFonts w:hint="default" w:ascii="Times New Roman" w:hAnsi="Times New Roman" w:cs="Times New Roman"/>
+          <w:sz w:val="26"/>
+          <w:szCs w:val="26"/>
+        </w:rPr>
+        <w:t>Các chức năng hệ thống</w:t>
+      </w:r>
+      <w:bookmarkEnd w:id="115"/>
+      <w:bookmarkEnd w:id="116"/>
+      <w:bookmarkEnd w:id="117"/>
+      <w:bookmarkEnd w:id="118"/>
+    </w:p>
+    <w:p>
+      <w:pPr>
+        <w:pStyle w:val="4"/>
+        <w:ind w:left="1078" w:hanging="851"/>
+        <w:outlineLvl w:val="1"/>
+        <w:rPr>
+          <w:rFonts w:hint="default" w:ascii="Times New Roman" w:hAnsi="Times New Roman" w:cs="Times New Roman"/>
+          <w:sz w:val="26"/>
+          <w:szCs w:val="26"/>
+        </w:rPr>
+      </w:pPr>
+      <w:bookmarkStart w:id="119" w:name="__RefHeading___Toc2338_1634557080"/>
+      <w:bookmarkEnd w:id="119"/>
+      <w:bookmarkStart w:id="120" w:name="_Toc13287"/>
+      <w:bookmarkStart w:id="121" w:name="_Toc127971488"/>
+      <w:bookmarkStart w:id="122" w:name="_Toc13364"/>
+      <w:bookmarkStart w:id="123" w:name="_Toc22422"/>
+      <w:r>
+        <w:rPr>
+          <w:rFonts w:hint="default" w:ascii="Times New Roman" w:hAnsi="Times New Roman" w:cs="Times New Roman"/>
+          <w:sz w:val="26"/>
+          <w:szCs w:val="26"/>
+        </w:rPr>
+        <w:t>Chức năng 1</w:t>
+      </w:r>
+      <w:bookmarkEnd w:id="120"/>
+      <w:bookmarkEnd w:id="121"/>
+      <w:bookmarkEnd w:id="122"/>
+      <w:bookmarkEnd w:id="123"/>
+    </w:p>
+    <w:p>
+      <w:pPr>
+        <w:pStyle w:val="50"/>
+        <w:rPr>
+          <w:rFonts w:hint="default" w:ascii="Times New Roman" w:hAnsi="Times New Roman" w:cs="Times New Roman"/>
+          <w:sz w:val="26"/>
+          <w:szCs w:val="26"/>
+        </w:rPr>
+      </w:pPr>
+      <w:r>
+        <w:rPr>
+          <w:rFonts w:hint="default" w:ascii="Times New Roman" w:hAnsi="Times New Roman" w:cs="Times New Roman"/>
+          <w:sz w:val="26"/>
+          <w:szCs w:val="26"/>
+          <w:lang w:val="en-US"/>
+        </w:rPr>
+        <w:t>Giới</w:t>
+      </w:r>
+      <w:r>
+        <w:rPr>
+          <w:rFonts w:hint="default" w:ascii="Times New Roman" w:hAnsi="Times New Roman" w:cs="Times New Roman"/>
+          <w:sz w:val="26"/>
+          <w:szCs w:val="26"/>
+        </w:rPr>
+        <w:t xml:space="preserve"> thiệu chức năng 1</w:t>
+      </w:r>
+    </w:p>
+    <w:p>
+      <w:pPr>
+        <w:pStyle w:val="11"/>
+        <w:rPr>
+          <w:rFonts w:hint="default" w:ascii="Times New Roman" w:hAnsi="Times New Roman" w:cs="Times New Roman"/>
+          <w:sz w:val="26"/>
+          <w:szCs w:val="26"/>
+        </w:rPr>
+      </w:pPr>
+      <w:r>
+        <w:rPr>
+          <w:rFonts w:hint="default" w:ascii="Times New Roman" w:hAnsi="Times New Roman" w:cs="Times New Roman"/>
+          <w:sz w:val="26"/>
+          <w:szCs w:val="26"/>
+        </w:rPr>
+        <w:t xml:space="preserve">Hình </w:t>
+      </w:r>
+      <w:r>
+        <w:rPr>
+          <w:rFonts w:hint="default" w:ascii="Times New Roman" w:hAnsi="Times New Roman" w:cs="Times New Roman"/>
+          <w:sz w:val="26"/>
+          <w:szCs w:val="26"/>
+        </w:rPr>
+        <w:fldChar w:fldCharType="begin"/>
+      </w:r>
+      <w:r>
+        <w:rPr>
+          <w:rFonts w:hint="default" w:ascii="Times New Roman" w:hAnsi="Times New Roman" w:cs="Times New Roman"/>
+          <w:sz w:val="26"/>
+          <w:szCs w:val="26"/>
+        </w:rPr>
+        <w:instrText xml:space="preserve"> STYLEREF "1" </w:instrText>
+      </w:r>
+      <w:r>
+        <w:rPr>
+          <w:rFonts w:hint="default" w:ascii="Times New Roman" w:hAnsi="Times New Roman" w:cs="Times New Roman"/>
+          <w:sz w:val="26"/>
+          <w:szCs w:val="26"/>
+        </w:rPr>
+        <w:fldChar w:fldCharType="separate"/>
+      </w:r>
+      <w:r>
+        <w:rPr>
+          <w:rFonts w:hint="default" w:ascii="Times New Roman" w:hAnsi="Times New Roman" w:cs="Times New Roman"/>
+          <w:sz w:val="26"/>
+          <w:szCs w:val="26"/>
+        </w:rPr>
+        <w:t>HỆ THỐNG &lt;TÊN ĐỀ TÀI&gt;</w:t>
+      </w:r>
+      <w:r>
+        <w:rPr>
+          <w:rFonts w:hint="default" w:ascii="Times New Roman" w:hAnsi="Times New Roman" w:cs="Times New Roman"/>
+          <w:sz w:val="26"/>
+          <w:szCs w:val="26"/>
+        </w:rPr>
+        <w:fldChar w:fldCharType="end"/>
+      </w:r>
+      <w:r>
+        <w:rPr>
+          <w:rFonts w:hint="default" w:ascii="Times New Roman" w:hAnsi="Times New Roman" w:cs="Times New Roman"/>
+          <w:sz w:val="26"/>
+          <w:szCs w:val="26"/>
+        </w:rPr>
+        <w:t>.</w:t>
+      </w:r>
+      <w:r>
+        <w:rPr>
+          <w:rFonts w:hint="default" w:ascii="Times New Roman" w:hAnsi="Times New Roman" w:cs="Times New Roman"/>
+          <w:sz w:val="26"/>
+          <w:szCs w:val="26"/>
+        </w:rPr>
+        <w:fldChar w:fldCharType="begin"/>
+      </w:r>
+      <w:r>
+        <w:rPr>
+          <w:rFonts w:hint="default" w:ascii="Times New Roman" w:hAnsi="Times New Roman" w:cs="Times New Roman"/>
+          <w:sz w:val="26"/>
+          <w:szCs w:val="26"/>
+        </w:rPr>
+        <w:instrText xml:space="preserve"> SEQ Hình \* ARABIC </w:instrText>
+      </w:r>
+      <w:r>
+        <w:rPr>
+          <w:rFonts w:hint="default" w:ascii="Times New Roman" w:hAnsi="Times New Roman" w:cs="Times New Roman"/>
+          <w:sz w:val="26"/>
+          <w:szCs w:val="26"/>
+        </w:rPr>
+        <w:fldChar w:fldCharType="separate"/>
+      </w:r>
+      <w:r>
+        <w:rPr>
+          <w:rFonts w:hint="default" w:ascii="Times New Roman" w:hAnsi="Times New Roman" w:cs="Times New Roman"/>
+          <w:sz w:val="26"/>
+          <w:szCs w:val="26"/>
+        </w:rPr>
+        <w:t>2</w:t>
+      </w:r>
+      <w:r>
+        <w:rPr>
+          <w:rFonts w:hint="default" w:ascii="Times New Roman" w:hAnsi="Times New Roman" w:cs="Times New Roman"/>
+          <w:sz w:val="26"/>
+          <w:szCs w:val="26"/>
+        </w:rPr>
+        <w:fldChar w:fldCharType="end"/>
+      </w:r>
+      <w:bookmarkStart w:id="124" w:name="_Toc11872"/>
+      <w:r>
+        <w:rPr>
+          <w:rFonts w:hint="default" w:ascii="Times New Roman" w:hAnsi="Times New Roman" w:cs="Times New Roman"/>
+          <w:sz w:val="26"/>
+          <w:szCs w:val="26"/>
+          <w:lang w:val="en-US"/>
+        </w:rPr>
+        <w:t>: Hình</w:t>
+      </w:r>
+      <w:r>
+        <w:rPr>
+          <w:rFonts w:hint="default" w:ascii="Times New Roman" w:hAnsi="Times New Roman" w:cs="Times New Roman"/>
+          <w:sz w:val="26"/>
+          <w:szCs w:val="26"/>
+        </w:rPr>
+        <w:t xml:space="preserve"> chức năng 1</w:t>
+      </w:r>
+      <w:r>
+        <w:rPr>
+          <w:rFonts w:hint="default" w:ascii="Times New Roman" w:hAnsi="Times New Roman" w:cs="Times New Roman"/>
+          <w:sz w:val="26"/>
+          <w:szCs w:val="26"/>
+          <w:lang w:val="en-US"/>
+        </w:rPr>
+        <w:t xml:space="preserve"> </w:t>
+      </w:r>
+      <w:r>
+        <w:rPr>
+          <w:rFonts w:hint="default" w:ascii="Times New Roman" w:hAnsi="Times New Roman" w:cs="Times New Roman"/>
+          <w:sz w:val="26"/>
+          <w:szCs w:val="26"/>
+        </w:rPr>
+        <w:t>(chụp từ kết quả hệ thống)</w:t>
+      </w:r>
+      <w:bookmarkEnd w:id="124"/>
+    </w:p>
+    <w:p>
+      <w:pPr>
+        <w:pStyle w:val="50"/>
+        <w:rPr>
+          <w:rFonts w:hint="default" w:ascii="Times New Roman" w:hAnsi="Times New Roman" w:cs="Times New Roman"/>
+          <w:sz w:val="26"/>
+          <w:szCs w:val="26"/>
+        </w:rPr>
+      </w:pPr>
+    </w:p>
+    <w:p>
+      <w:pPr>
+        <w:pStyle w:val="4"/>
+        <w:ind w:left="1078" w:hanging="851"/>
+        <w:outlineLvl w:val="1"/>
+        <w:rPr>
+          <w:rFonts w:hint="default" w:ascii="Times New Roman" w:hAnsi="Times New Roman" w:cs="Times New Roman"/>
+          <w:sz w:val="26"/>
+          <w:szCs w:val="26"/>
+        </w:rPr>
+      </w:pPr>
+      <w:bookmarkStart w:id="125" w:name="__RefHeading___Toc2340_1634557080"/>
+      <w:bookmarkEnd w:id="125"/>
+      <w:bookmarkStart w:id="126" w:name="_Toc20288"/>
+      <w:bookmarkStart w:id="127" w:name="_Toc127971489"/>
+      <w:bookmarkStart w:id="128" w:name="_Toc16701"/>
+      <w:bookmarkStart w:id="129" w:name="_Toc31248"/>
+      <w:r>
+        <w:rPr>
+          <w:rFonts w:hint="default" w:ascii="Times New Roman" w:hAnsi="Times New Roman" w:cs="Times New Roman"/>
+          <w:sz w:val="26"/>
+          <w:szCs w:val="26"/>
+        </w:rPr>
+        <w:t>Chức năng 2</w:t>
+      </w:r>
+      <w:bookmarkEnd w:id="126"/>
+      <w:bookmarkEnd w:id="127"/>
+      <w:bookmarkEnd w:id="128"/>
+      <w:bookmarkEnd w:id="129"/>
+    </w:p>
+    <w:p>
+      <w:pPr>
+        <w:pStyle w:val="50"/>
+        <w:rPr>
+          <w:rFonts w:hint="default" w:ascii="Times New Roman" w:hAnsi="Times New Roman" w:cs="Times New Roman"/>
+          <w:sz w:val="26"/>
+          <w:szCs w:val="26"/>
+        </w:rPr>
+      </w:pPr>
+      <w:r>
+        <w:rPr>
+          <w:rFonts w:hint="default" w:ascii="Times New Roman" w:hAnsi="Times New Roman" w:cs="Times New Roman"/>
+          <w:sz w:val="26"/>
+          <w:szCs w:val="26"/>
+          <w:lang w:val="en-US"/>
+        </w:rPr>
+        <w:t>Giới</w:t>
+      </w:r>
+      <w:r>
+        <w:rPr>
+          <w:rFonts w:hint="default" w:ascii="Times New Roman" w:hAnsi="Times New Roman" w:cs="Times New Roman"/>
+          <w:sz w:val="26"/>
+          <w:szCs w:val="26"/>
+        </w:rPr>
+        <w:t xml:space="preserve"> thiệu chức năng 2</w:t>
+      </w:r>
+    </w:p>
+    <w:p>
+      <w:pPr>
+        <w:pStyle w:val="11"/>
+        <w:rPr>
+          <w:rFonts w:hint="default" w:ascii="Times New Roman" w:hAnsi="Times New Roman" w:cs="Times New Roman"/>
+          <w:sz w:val="26"/>
+          <w:szCs w:val="26"/>
+        </w:rPr>
+      </w:pPr>
+      <w:r>
+        <w:rPr>
+          <w:rFonts w:hint="default" w:ascii="Times New Roman" w:hAnsi="Times New Roman" w:cs="Times New Roman"/>
+          <w:sz w:val="26"/>
+          <w:szCs w:val="26"/>
+        </w:rPr>
+        <w:t xml:space="preserve">Hình </w:t>
+      </w:r>
+      <w:r>
+        <w:rPr>
+          <w:rFonts w:hint="default" w:ascii="Times New Roman" w:hAnsi="Times New Roman" w:cs="Times New Roman"/>
+          <w:sz w:val="26"/>
+          <w:szCs w:val="26"/>
+        </w:rPr>
+        <w:fldChar w:fldCharType="begin"/>
+      </w:r>
+      <w:r>
+        <w:rPr>
+          <w:rFonts w:hint="default" w:ascii="Times New Roman" w:hAnsi="Times New Roman" w:cs="Times New Roman"/>
+          <w:sz w:val="26"/>
+          <w:szCs w:val="26"/>
+        </w:rPr>
+        <w:instrText xml:space="preserve"> STYLEREF "1" </w:instrText>
+      </w:r>
+      <w:r>
+        <w:rPr>
+          <w:rFonts w:hint="default" w:ascii="Times New Roman" w:hAnsi="Times New Roman" w:cs="Times New Roman"/>
+          <w:sz w:val="26"/>
+          <w:szCs w:val="26"/>
+        </w:rPr>
+        <w:fldChar w:fldCharType="separate"/>
+      </w:r>
+      <w:r>
+        <w:rPr>
+          <w:rFonts w:hint="default" w:ascii="Times New Roman" w:hAnsi="Times New Roman" w:cs="Times New Roman"/>
+          <w:sz w:val="26"/>
+          <w:szCs w:val="26"/>
+        </w:rPr>
+        <w:t>HỆ THỐNG &lt;TÊN ĐỀ TÀI&gt;</w:t>
+      </w:r>
+      <w:r>
+        <w:rPr>
+          <w:rFonts w:hint="default" w:ascii="Times New Roman" w:hAnsi="Times New Roman" w:cs="Times New Roman"/>
+          <w:sz w:val="26"/>
+          <w:szCs w:val="26"/>
+        </w:rPr>
+        <w:fldChar w:fldCharType="end"/>
+      </w:r>
+      <w:r>
+        <w:rPr>
+          <w:rFonts w:hint="default" w:ascii="Times New Roman" w:hAnsi="Times New Roman" w:cs="Times New Roman"/>
+          <w:sz w:val="26"/>
+          <w:szCs w:val="26"/>
+        </w:rPr>
+        <w:t>.</w:t>
+      </w:r>
+      <w:r>
+        <w:rPr>
+          <w:rFonts w:hint="default" w:ascii="Times New Roman" w:hAnsi="Times New Roman" w:cs="Times New Roman"/>
+          <w:sz w:val="26"/>
+          <w:szCs w:val="26"/>
+        </w:rPr>
+        <w:fldChar w:fldCharType="begin"/>
+      </w:r>
+      <w:r>
+        <w:rPr>
+          <w:rFonts w:hint="default" w:ascii="Times New Roman" w:hAnsi="Times New Roman" w:cs="Times New Roman"/>
+          <w:sz w:val="26"/>
+          <w:szCs w:val="26"/>
+        </w:rPr>
+        <w:instrText xml:space="preserve"> SEQ Hình \* ARABIC </w:instrText>
+      </w:r>
+      <w:r>
+        <w:rPr>
+          <w:rFonts w:hint="default" w:ascii="Times New Roman" w:hAnsi="Times New Roman" w:cs="Times New Roman"/>
+          <w:sz w:val="26"/>
+          <w:szCs w:val="26"/>
+        </w:rPr>
+        <w:fldChar w:fldCharType="separate"/>
+      </w:r>
+      <w:r>
+        <w:rPr>
+          <w:rFonts w:hint="default" w:ascii="Times New Roman" w:hAnsi="Times New Roman" w:cs="Times New Roman"/>
+          <w:sz w:val="26"/>
+          <w:szCs w:val="26"/>
+        </w:rPr>
+        <w:t>3</w:t>
+      </w:r>
+      <w:r>
+        <w:rPr>
+          <w:rFonts w:hint="default" w:ascii="Times New Roman" w:hAnsi="Times New Roman" w:cs="Times New Roman"/>
+          <w:sz w:val="26"/>
+          <w:szCs w:val="26"/>
+        </w:rPr>
+        <w:fldChar w:fldCharType="end"/>
+      </w:r>
+      <w:bookmarkStart w:id="130" w:name="_Toc6349"/>
+      <w:r>
+        <w:rPr>
+          <w:rFonts w:hint="default" w:ascii="Times New Roman" w:hAnsi="Times New Roman" w:cs="Times New Roman"/>
+          <w:sz w:val="26"/>
+          <w:szCs w:val="26"/>
+          <w:lang w:val="en-US"/>
+        </w:rPr>
+        <w:t>: Hình</w:t>
+      </w:r>
+      <w:r>
+        <w:rPr>
+          <w:rFonts w:hint="default" w:ascii="Times New Roman" w:hAnsi="Times New Roman" w:cs="Times New Roman"/>
+          <w:sz w:val="26"/>
+          <w:szCs w:val="26"/>
+        </w:rPr>
+        <w:t xml:space="preserve"> chức năng 2</w:t>
+      </w:r>
+      <w:r>
+        <w:rPr>
+          <w:rFonts w:hint="default" w:ascii="Times New Roman" w:hAnsi="Times New Roman" w:cs="Times New Roman"/>
+          <w:sz w:val="26"/>
+          <w:szCs w:val="26"/>
+          <w:lang w:val="en-US"/>
+        </w:rPr>
+        <w:t xml:space="preserve"> </w:t>
+      </w:r>
+      <w:r>
+        <w:rPr>
+          <w:rFonts w:hint="default" w:ascii="Times New Roman" w:hAnsi="Times New Roman" w:cs="Times New Roman"/>
+          <w:sz w:val="26"/>
+          <w:szCs w:val="26"/>
+        </w:rPr>
+        <w:t>(chụp từ kết quả hệ thống)</w:t>
+      </w:r>
+      <w:bookmarkEnd w:id="130"/>
+    </w:p>
+    <w:p>
+      <w:pPr>
+        <w:pStyle w:val="11"/>
+        <w:rPr>
+          <w:rFonts w:hint="default" w:ascii="Times New Roman" w:hAnsi="Times New Roman" w:cs="Times New Roman"/>
+          <w:sz w:val="26"/>
+          <w:szCs w:val="26"/>
+          <w:lang w:val="vi-VN"/>
+        </w:rPr>
+      </w:pPr>
+      <w:r>
+        <w:rPr>
+          <w:rFonts w:hint="default" w:ascii="Times New Roman" w:hAnsi="Times New Roman" w:cs="Times New Roman"/>
+          <w:sz w:val="26"/>
+          <w:szCs w:val="26"/>
+          <w:lang w:val="vi-VN"/>
+        </w:rPr>
+        <w:t>Hình 3.3: Kết quả</w:t>
+      </w:r>
+    </w:p>
+    <w:p>
+      <w:pPr>
+        <w:rPr>
+          <w:rFonts w:hint="default" w:ascii="Times New Roman" w:hAnsi="Times New Roman" w:cs="Times New Roman"/>
+          <w:sz w:val="26"/>
+          <w:szCs w:val="26"/>
+        </w:rPr>
+      </w:pPr>
+      <w:r>
+        <w:rPr>
+          <w:rFonts w:hint="default" w:ascii="Times New Roman" w:hAnsi="Times New Roman" w:cs="Times New Roman"/>
+          <w:sz w:val="26"/>
+          <w:szCs w:val="26"/>
+        </w:rPr>
+        <w:br w:type="page"/>
+      </w:r>
     </w:p>
     <w:p>
       <w:pPr>
@@ -13170,7 +14587,6 @@
             <w:insideH w:val="single" w:color="auto" w:sz="4" w:space="0"/>
             <w:insideV w:val="single" w:color="auto" w:sz="4" w:space="0"/>
           </w:tblBorders>
-          <w:shd w:val="clear" w:color="auto" w:fill="auto"/>
           <w:tblCellMar>
             <w:top w:w="0" w:type="dxa"/>
             <w:left w:w="108" w:type="dxa"/>
@@ -13580,7 +14996,6 @@
             <w:insideH w:val="single" w:color="auto" w:sz="4" w:space="0"/>
             <w:insideV w:val="single" w:color="auto" w:sz="4" w:space="0"/>
           </w:tblBorders>
-          <w:shd w:val="clear" w:color="auto" w:fill="auto"/>
           <w:tblCellMar>
             <w:top w:w="0" w:type="dxa"/>
             <w:left w:w="108" w:type="dxa"/>
@@ -13692,7 +15107,6 @@
             <w:insideH w:val="single" w:color="auto" w:sz="4" w:space="0"/>
             <w:insideV w:val="single" w:color="auto" w:sz="4" w:space="0"/>
           </w:tblBorders>
-          <w:shd w:val="clear" w:color="auto" w:fill="auto"/>
           <w:tblCellMar>
             <w:top w:w="0" w:type="dxa"/>
             <w:left w:w="108" w:type="dxa"/>
@@ -14347,7 +15761,6 @@
             <w:insideH w:val="single" w:color="auto" w:sz="4" w:space="0"/>
             <w:insideV w:val="single" w:color="auto" w:sz="4" w:space="0"/>
           </w:tblBorders>
-          <w:shd w:val="clear" w:color="auto" w:fill="auto"/>
           <w:tblCellMar>
             <w:top w:w="0" w:type="dxa"/>
             <w:left w:w="108" w:type="dxa"/>
@@ -14444,146 +15857,6 @@
                 <w:lang w:val="vi-VN" w:eastAsia="zh-CN" w:bidi="ar"/>
               </w:rPr>
               <w:t>Không có</w:t>
-            </w:r>
-          </w:p>
-        </w:tc>
-      </w:tr>
-      <w:tr>
-        <w:tblPrEx>
-          <w:tblBorders>
-            <w:top w:val="single" w:color="auto" w:sz="4" w:space="0"/>
-            <w:left w:val="single" w:color="auto" w:sz="4" w:space="0"/>
-            <w:bottom w:val="single" w:color="auto" w:sz="4" w:space="0"/>
-            <w:right w:val="single" w:color="auto" w:sz="4" w:space="0"/>
-            <w:insideH w:val="single" w:color="auto" w:sz="4" w:space="0"/>
-            <w:insideV w:val="single" w:color="auto" w:sz="4" w:space="0"/>
-          </w:tblBorders>
-          <w:tblCellMar>
-            <w:top w:w="0" w:type="dxa"/>
-            <w:left w:w="108" w:type="dxa"/>
-            <w:bottom w:w="0" w:type="dxa"/>
-            <w:right w:w="108" w:type="dxa"/>
-          </w:tblCellMar>
-        </w:tblPrEx>
-        <w:trPr>
-          <w:trHeight w:val="14" w:hRule="atLeast"/>
-        </w:trPr>
-        <w:tc>
-          <w:tcPr>
-            <w:tcW w:w="2111" w:type="dxa"/>
-            <w:tcBorders>
-              <w:top w:val="single" w:color="auto" w:sz="4" w:space="0"/>
-              <w:left w:val="single" w:color="auto" w:sz="4" w:space="0"/>
-              <w:bottom w:val="single" w:color="auto" w:sz="4" w:space="0"/>
-              <w:right w:val="single" w:color="auto" w:sz="4" w:space="0"/>
-            </w:tcBorders>
-            <w:shd w:val="clear" w:color="auto" w:fill="auto"/>
-            <w:vAlign w:val="top"/>
-          </w:tcPr>
-          <w:p>
-            <w:pPr>
-              <w:keepNext w:val="0"/>
-              <w:keepLines w:val="0"/>
-              <w:widowControl/>
-              <w:suppressLineNumbers w:val="0"/>
-              <w:suppressAutoHyphens/>
-              <w:spacing w:before="0" w:beforeAutospacing="0" w:after="120" w:afterAutospacing="0" w:line="360" w:lineRule="auto"/>
-              <w:ind w:left="0" w:right="0"/>
-              <w:jc w:val="both"/>
-              <w:rPr>
-                <w:rFonts w:hint="default" w:ascii="Times New Roman" w:hAnsi="Times New Roman" w:eastAsia="Calibri" w:cs="Times New Roman"/>
-                <w:b/>
-                <w:bCs/>
-                <w:kern w:val="0"/>
-                <w:sz w:val="26"/>
-                <w:szCs w:val="26"/>
-              </w:rPr>
-            </w:pPr>
-            <w:r>
-              <w:rPr>
-                <w:rFonts w:hint="default" w:ascii="Times New Roman" w:hAnsi="Times New Roman" w:eastAsia="Calibri" w:cs="Times New Roman"/>
-                <w:b/>
-                <w:bCs/>
-                <w:color w:val="auto"/>
-                <w:kern w:val="0"/>
-                <w:sz w:val="26"/>
-                <w:szCs w:val="26"/>
-                <w:lang w:val="en-US" w:eastAsia="zh-CN" w:bidi="ar"/>
-              </w:rPr>
-              <w:t>Tiền điều kiện</w:t>
-            </w:r>
-          </w:p>
-        </w:tc>
-        <w:tc>
-          <w:tcPr>
-            <w:tcW w:w="7131" w:type="dxa"/>
-            <w:tcBorders>
-              <w:top w:val="single" w:color="auto" w:sz="4" w:space="0"/>
-              <w:left w:val="single" w:color="auto" w:sz="4" w:space="0"/>
-              <w:bottom w:val="single" w:color="auto" w:sz="4" w:space="0"/>
-              <w:right w:val="single" w:color="auto" w:sz="4" w:space="0"/>
-            </w:tcBorders>
-            <w:shd w:val="clear" w:color="auto" w:fill="auto"/>
-            <w:vAlign w:val="center"/>
-          </w:tcPr>
-          <w:p>
-            <w:pPr>
-              <w:keepNext w:val="0"/>
-              <w:keepLines w:val="0"/>
-              <w:widowControl/>
-              <w:suppressLineNumbers w:val="0"/>
-              <w:suppressAutoHyphens/>
-              <w:spacing w:before="0" w:beforeAutospacing="0" w:after="120" w:afterAutospacing="0" w:line="360" w:lineRule="auto"/>
-              <w:ind w:left="0" w:leftChars="0" w:right="0" w:firstLine="0" w:firstLineChars="0"/>
-              <w:jc w:val="both"/>
-              <w:rPr>
-                <w:rFonts w:hint="default" w:ascii="Times New Roman" w:hAnsi="Times New Roman" w:eastAsia="Arial"/>
-                <w:color w:val="auto"/>
-                <w:kern w:val="0"/>
-                <w:sz w:val="26"/>
-                <w:szCs w:val="26"/>
-                <w:lang w:val="en-US" w:eastAsia="zh-CN"/>
-              </w:rPr>
-            </w:pPr>
-            <w:r>
-              <w:rPr>
-                <w:rFonts w:hint="default" w:ascii="Times New Roman" w:hAnsi="Times New Roman" w:eastAsia="Arial"/>
-                <w:color w:val="auto"/>
-                <w:kern w:val="0"/>
-                <w:sz w:val="26"/>
-                <w:szCs w:val="26"/>
-                <w:lang w:val="en-US" w:eastAsia="zh-CN"/>
-              </w:rPr>
-              <w:t>Nhà tuyển dụng đã đăng nhập vào hệ thống.</w:t>
-            </w:r>
-          </w:p>
-          <w:p>
-            <w:pPr>
-              <w:keepNext w:val="0"/>
-              <w:keepLines w:val="0"/>
-              <w:widowControl/>
-              <w:suppressLineNumbers w:val="0"/>
-              <w:suppressAutoHyphens/>
-              <w:spacing w:before="0" w:beforeAutospacing="0" w:after="120" w:afterAutospacing="0" w:line="360" w:lineRule="auto"/>
-              <w:ind w:left="0" w:leftChars="0" w:right="0" w:firstLine="0" w:firstLineChars="0"/>
-              <w:jc w:val="both"/>
-              <w:rPr>
-                <w:rFonts w:hint="default" w:ascii="Times New Roman" w:hAnsi="Times New Roman" w:eastAsia="Arial" w:cs="黑体"/>
-                <w:kern w:val="0"/>
-                <w:sz w:val="26"/>
-                <w:szCs w:val="26"/>
-              </w:rPr>
-            </w:pPr>
-            <w:r>
-              <w:rPr>
-                <w:rFonts w:hint="default" w:ascii="Times New Roman" w:hAnsi="Times New Roman" w:eastAsia="Arial"/>
-                <w:color w:val="auto"/>
-                <w:kern w:val="0"/>
-                <w:sz w:val="26"/>
-                <w:szCs w:val="26"/>
-                <w:lang w:val="en-US" w:eastAsia="zh-CN"/>
-              </w:rPr>
-              <w:t>Nhà tuyển dụng có quyền xem danh sách ứng viên.</w:t>
             </w:r>
           </w:p>
         </w:tc>
@@ -14651,7 +15924,7 @@
                 <w:szCs w:val="26"/>
                 <w:lang w:val="en-US" w:eastAsia="zh-CN" w:bidi="ar"/>
               </w:rPr>
-              <w:t>Hậu điều kiện</w:t>
+              <w:t>Tiền điều kiện</w:t>
             </w:r>
           </w:p>
         </w:tc>
@@ -14678,6 +15951,37 @@
               <w:ind w:left="0" w:leftChars="0" w:right="0" w:firstLine="0" w:firstLineChars="0"/>
               <w:jc w:val="both"/>
               <w:rPr>
+                <w:rFonts w:hint="default" w:ascii="Times New Roman" w:hAnsi="Times New Roman" w:eastAsia="Arial"/>
+                <w:color w:val="auto"/>
+                <w:kern w:val="0"/>
+                <w:sz w:val="26"/>
+                <w:szCs w:val="26"/>
+                <w:lang w:val="en-US" w:eastAsia="zh-CN"/>
+              </w:rPr>
+            </w:pPr>
+            <w:r>
+              <w:rPr>
+                <w:rFonts w:hint="default" w:ascii="Times New Roman" w:hAnsi="Times New Roman" w:eastAsia="Arial"/>
+                <w:color w:val="auto"/>
+                <w:kern w:val="0"/>
+                <w:sz w:val="26"/>
+                <w:szCs w:val="26"/>
+                <w:lang w:val="en-US" w:eastAsia="zh-CN"/>
+              </w:rPr>
+              <w:t>Nhà tuyển dụng đã đăng nhập vào hệ thống.</w:t>
+            </w:r>
+          </w:p>
+          <w:p>
+            <w:pPr>
+              <w:keepNext w:val="0"/>
+              <w:keepLines w:val="0"/>
+              <w:widowControl/>
+              <w:suppressLineNumbers w:val="0"/>
+              <w:suppressAutoHyphens/>
+              <w:spacing w:before="0" w:beforeAutospacing="0" w:after="120" w:afterAutospacing="0" w:line="360" w:lineRule="auto"/>
+              <w:ind w:left="0" w:leftChars="0" w:right="0" w:firstLine="0" w:firstLineChars="0"/>
+              <w:jc w:val="both"/>
+              <w:rPr>
                 <w:rFonts w:hint="default" w:ascii="Times New Roman" w:hAnsi="Times New Roman" w:eastAsia="Arial" w:cs="黑体"/>
                 <w:kern w:val="0"/>
                 <w:sz w:val="26"/>
@@ -14693,7 +15997,7 @@
                 <w:szCs w:val="26"/>
                 <w:lang w:val="en-US" w:eastAsia="zh-CN"/>
               </w:rPr>
-              <w:t>Ứng viên nhận được tin nhắn hoặc email từ nhà tuyển dụng.</w:t>
+              <w:t>Nhà tuyển dụng có quyền xem danh sách ứng viên.</w:t>
             </w:r>
           </w:p>
         </w:tc>
@@ -14709,6 +16013,115 @@
             <w:insideV w:val="single" w:color="auto" w:sz="4" w:space="0"/>
           </w:tblBorders>
           <w:shd w:val="clear" w:color="auto" w:fill="auto"/>
+          <w:tblCellMar>
+            <w:top w:w="0" w:type="dxa"/>
+            <w:left w:w="108" w:type="dxa"/>
+            <w:bottom w:w="0" w:type="dxa"/>
+            <w:right w:w="108" w:type="dxa"/>
+          </w:tblCellMar>
+        </w:tblPrEx>
+        <w:trPr>
+          <w:trHeight w:val="14" w:hRule="atLeast"/>
+        </w:trPr>
+        <w:tc>
+          <w:tcPr>
+            <w:tcW w:w="2111" w:type="dxa"/>
+            <w:tcBorders>
+              <w:top w:val="single" w:color="auto" w:sz="4" w:space="0"/>
+              <w:left w:val="single" w:color="auto" w:sz="4" w:space="0"/>
+              <w:bottom w:val="single" w:color="auto" w:sz="4" w:space="0"/>
+              <w:right w:val="single" w:color="auto" w:sz="4" w:space="0"/>
+            </w:tcBorders>
+            <w:shd w:val="clear" w:color="auto" w:fill="auto"/>
+            <w:vAlign w:val="top"/>
+          </w:tcPr>
+          <w:p>
+            <w:pPr>
+              <w:keepNext w:val="0"/>
+              <w:keepLines w:val="0"/>
+              <w:widowControl/>
+              <w:suppressLineNumbers w:val="0"/>
+              <w:suppressAutoHyphens/>
+              <w:spacing w:before="0" w:beforeAutospacing="0" w:after="120" w:afterAutospacing="0" w:line="360" w:lineRule="auto"/>
+              <w:ind w:left="0" w:right="0"/>
+              <w:jc w:val="both"/>
+              <w:rPr>
+                <w:rFonts w:hint="default" w:ascii="Times New Roman" w:hAnsi="Times New Roman" w:eastAsia="Calibri" w:cs="Times New Roman"/>
+                <w:b/>
+                <w:bCs/>
+                <w:kern w:val="0"/>
+                <w:sz w:val="26"/>
+                <w:szCs w:val="26"/>
+              </w:rPr>
+            </w:pPr>
+            <w:r>
+              <w:rPr>
+                <w:rFonts w:hint="default" w:ascii="Times New Roman" w:hAnsi="Times New Roman" w:eastAsia="Calibri" w:cs="Times New Roman"/>
+                <w:b/>
+                <w:bCs/>
+                <w:color w:val="auto"/>
+                <w:kern w:val="0"/>
+                <w:sz w:val="26"/>
+                <w:szCs w:val="26"/>
+                <w:lang w:val="en-US" w:eastAsia="zh-CN" w:bidi="ar"/>
+              </w:rPr>
+              <w:t>Hậu điều kiện</w:t>
+            </w:r>
+          </w:p>
+        </w:tc>
+        <w:tc>
+          <w:tcPr>
+            <w:tcW w:w="7131" w:type="dxa"/>
+            <w:tcBorders>
+              <w:top w:val="single" w:color="auto" w:sz="4" w:space="0"/>
+              <w:left w:val="single" w:color="auto" w:sz="4" w:space="0"/>
+              <w:bottom w:val="single" w:color="auto" w:sz="4" w:space="0"/>
+              <w:right w:val="single" w:color="auto" w:sz="4" w:space="0"/>
+            </w:tcBorders>
+            <w:shd w:val="clear" w:color="auto" w:fill="auto"/>
+            <w:vAlign w:val="center"/>
+          </w:tcPr>
+          <w:p>
+            <w:pPr>
+              <w:keepNext w:val="0"/>
+              <w:keepLines w:val="0"/>
+              <w:widowControl/>
+              <w:suppressLineNumbers w:val="0"/>
+              <w:suppressAutoHyphens/>
+              <w:spacing w:before="0" w:beforeAutospacing="0" w:after="120" w:afterAutospacing="0" w:line="360" w:lineRule="auto"/>
+              <w:ind w:left="0" w:leftChars="0" w:right="0" w:firstLine="0" w:firstLineChars="0"/>
+              <w:jc w:val="both"/>
+              <w:rPr>
+                <w:rFonts w:hint="default" w:ascii="Times New Roman" w:hAnsi="Times New Roman" w:eastAsia="Arial" w:cs="黑体"/>
+                <w:kern w:val="0"/>
+                <w:sz w:val="26"/>
+                <w:szCs w:val="26"/>
+              </w:rPr>
+            </w:pPr>
+            <w:r>
+              <w:rPr>
+                <w:rFonts w:hint="default" w:ascii="Times New Roman" w:hAnsi="Times New Roman" w:eastAsia="Arial"/>
+                <w:color w:val="auto"/>
+                <w:kern w:val="0"/>
+                <w:sz w:val="26"/>
+                <w:szCs w:val="26"/>
+                <w:lang w:val="en-US" w:eastAsia="zh-CN"/>
+              </w:rPr>
+              <w:t>Ứng viên nhận được tin nhắn hoặc email từ nhà tuyển dụng.</w:t>
+            </w:r>
+          </w:p>
+        </w:tc>
+      </w:tr>
+      <w:tr>
+        <w:tblPrEx>
+          <w:tblBorders>
+            <w:top w:val="single" w:color="auto" w:sz="4" w:space="0"/>
+            <w:left w:val="single" w:color="auto" w:sz="4" w:space="0"/>
+            <w:bottom w:val="single" w:color="auto" w:sz="4" w:space="0"/>
+            <w:right w:val="single" w:color="auto" w:sz="4" w:space="0"/>
+            <w:insideH w:val="single" w:color="auto" w:sz="4" w:space="0"/>
+            <w:insideV w:val="single" w:color="auto" w:sz="4" w:space="0"/>
+          </w:tblBorders>
           <w:tblCellMar>
             <w:top w:w="0" w:type="dxa"/>
             <w:left w:w="108" w:type="dxa"/>
@@ -15360,6 +16773,12 @@
             <w:insideV w:val="single" w:color="auto" w:sz="4" w:space="0"/>
           </w:tblBorders>
           <w:shd w:val="clear" w:color="auto" w:fill="auto"/>
+          <w:tblCellMar>
+            <w:top w:w="0" w:type="dxa"/>
+            <w:left w:w="108" w:type="dxa"/>
+            <w:bottom w:w="0" w:type="dxa"/>
+            <w:right w:w="108" w:type="dxa"/>
+          </w:tblCellMar>
         </w:tblPrEx>
         <w:trPr>
           <w:trHeight w:val="14" w:hRule="atLeast"/>
@@ -15700,6 +17119,7 @@
             <w:insideH w:val="single" w:color="auto" w:sz="4" w:space="0"/>
             <w:insideV w:val="single" w:color="auto" w:sz="4" w:space="0"/>
           </w:tblBorders>
+          <w:shd w:val="clear" w:color="auto" w:fill="auto"/>
           <w:tblCellMar>
             <w:top w:w="0" w:type="dxa"/>
             <w:left w:w="108" w:type="dxa"/>
@@ -17140,6 +18560,7 @@
             <w:insideH w:val="single" w:color="auto" w:sz="4" w:space="0"/>
             <w:insideV w:val="single" w:color="auto" w:sz="4" w:space="0"/>
           </w:tblBorders>
+          <w:shd w:val="clear" w:color="auto" w:fill="auto"/>
           <w:tblCellMar>
             <w:top w:w="0" w:type="dxa"/>
             <w:left w:w="108" w:type="dxa"/>
@@ -18006,6 +19427,7 @@
             <w:insideH w:val="single" w:color="auto" w:sz="4" w:space="0"/>
             <w:insideV w:val="single" w:color="auto" w:sz="4" w:space="0"/>
           </w:tblBorders>
+          <w:shd w:val="clear" w:color="auto" w:fill="auto"/>
           <w:tblCellMar>
             <w:top w:w="0" w:type="dxa"/>
             <w:left w:w="108" w:type="dxa"/>
@@ -18152,6 +19574,7 @@
             <w:insideH w:val="single" w:color="auto" w:sz="4" w:space="0"/>
             <w:insideV w:val="single" w:color="auto" w:sz="4" w:space="0"/>
           </w:tblBorders>
+          <w:shd w:val="clear" w:color="auto" w:fill="auto"/>
           <w:tblCellMar>
             <w:top w:w="0" w:type="dxa"/>
             <w:left w:w="108" w:type="dxa"/>
@@ -18543,1396 +19966,6 @@
           <w:lang w:val="vi-VN"/>
         </w:rPr>
         <w:t>Đặc tả use case xét duyệt tin tuyển dụng</w:t>
-      </w:r>
-    </w:p>
-    <w:p>
-      <w:pPr>
-        <w:pStyle w:val="3"/>
-        <w:ind w:left="567" w:hanging="567"/>
-        <w:outlineLvl w:val="0"/>
-        <w:rPr>
-          <w:rFonts w:hint="default" w:ascii="Times New Roman" w:hAnsi="Times New Roman" w:cs="Times New Roman"/>
-          <w:sz w:val="26"/>
-          <w:szCs w:val="26"/>
-          <w:lang w:val="vi-VN"/>
-        </w:rPr>
-      </w:pPr>
-      <w:bookmarkStart w:id="43" w:name="__RefHeading___Toc2306_1634557080"/>
-      <w:bookmarkEnd w:id="43"/>
-      <w:bookmarkStart w:id="44" w:name="_Toc17090"/>
-      <w:bookmarkStart w:id="45" w:name="_Toc563"/>
-      <w:bookmarkStart w:id="46" w:name="_Toc2592"/>
-      <w:r>
-        <w:rPr>
-          <w:rFonts w:hint="default" w:ascii="Times New Roman" w:hAnsi="Times New Roman" w:cs="Times New Roman"/>
-          <w:sz w:val="26"/>
-          <w:szCs w:val="26"/>
-          <w:lang w:val="vi-VN"/>
-        </w:rPr>
-        <w:t>Thiết kế hệ thống</w:t>
-      </w:r>
-      <w:bookmarkEnd w:id="44"/>
-      <w:bookmarkEnd w:id="45"/>
-      <w:bookmarkEnd w:id="46"/>
-    </w:p>
-    <w:p>
-      <w:pPr>
-        <w:pStyle w:val="4"/>
-        <w:ind w:left="1078" w:hanging="851"/>
-        <w:outlineLvl w:val="1"/>
-        <w:rPr>
-          <w:rFonts w:hint="default" w:ascii="Times New Roman" w:hAnsi="Times New Roman" w:cs="Times New Roman"/>
-          <w:sz w:val="26"/>
-          <w:szCs w:val="26"/>
-          <w:lang w:val="vi-VN"/>
-        </w:rPr>
-      </w:pPr>
-      <w:bookmarkStart w:id="47" w:name="__RefHeading___Toc2308_1634557080"/>
-      <w:bookmarkEnd w:id="47"/>
-      <w:bookmarkStart w:id="48" w:name="_Toc1381"/>
-      <w:bookmarkStart w:id="49" w:name="_Toc164"/>
-      <w:bookmarkStart w:id="50" w:name="_Toc5083"/>
-      <w:r>
-        <w:rPr>
-          <w:rFonts w:hint="default" w:ascii="Times New Roman" w:hAnsi="Times New Roman" w:cs="Times New Roman"/>
-          <w:sz w:val="26"/>
-          <w:szCs w:val="26"/>
-          <w:lang w:val="vi-VN"/>
-        </w:rPr>
-        <w:t>Sơ đồ lớp UML</w:t>
-      </w:r>
-      <w:bookmarkEnd w:id="48"/>
-      <w:bookmarkEnd w:id="49"/>
-      <w:bookmarkEnd w:id="50"/>
-    </w:p>
-    <w:tbl>
-      <w:tblPr>
-        <w:tblStyle w:val="19"/>
-        <w:tblW w:w="0" w:type="auto"/>
-        <w:tblInd w:w="0" w:type="dxa"/>
-        <w:tblBorders>
-          <w:top w:val="single" w:color="auto" w:sz="4" w:space="0"/>
-          <w:left w:val="single" w:color="auto" w:sz="4" w:space="0"/>
-          <w:bottom w:val="single" w:color="auto" w:sz="4" w:space="0"/>
-          <w:right w:val="single" w:color="auto" w:sz="4" w:space="0"/>
-          <w:insideH w:val="single" w:color="auto" w:sz="4" w:space="0"/>
-          <w:insideV w:val="single" w:color="auto" w:sz="4" w:space="0"/>
-        </w:tblBorders>
-        <w:tblLayout w:type="autofit"/>
-        <w:tblCellMar>
-          <w:top w:w="0" w:type="dxa"/>
-          <w:left w:w="108" w:type="dxa"/>
-          <w:bottom w:w="0" w:type="dxa"/>
-          <w:right w:w="108" w:type="dxa"/>
-        </w:tblCellMar>
-      </w:tblPr>
-      <w:tblGrid>
-        <w:gridCol w:w="9287"/>
-      </w:tblGrid>
-      <w:tr>
-        <w:tblPrEx>
-          <w:tblBorders>
-            <w:top w:val="single" w:color="auto" w:sz="4" w:space="0"/>
-            <w:left w:val="single" w:color="auto" w:sz="4" w:space="0"/>
-            <w:bottom w:val="single" w:color="auto" w:sz="4" w:space="0"/>
-            <w:right w:val="single" w:color="auto" w:sz="4" w:space="0"/>
-            <w:insideH w:val="single" w:color="auto" w:sz="4" w:space="0"/>
-            <w:insideV w:val="single" w:color="auto" w:sz="4" w:space="0"/>
-          </w:tblBorders>
-          <w:tblCellMar>
-            <w:top w:w="0" w:type="dxa"/>
-            <w:left w:w="108" w:type="dxa"/>
-            <w:bottom w:w="0" w:type="dxa"/>
-            <w:right w:w="108" w:type="dxa"/>
-          </w:tblCellMar>
-        </w:tblPrEx>
-        <w:tc>
-          <w:tcPr>
-            <w:tcW w:w="9287" w:type="dxa"/>
-          </w:tcPr>
-          <w:p>
-            <w:pPr>
-              <w:pStyle w:val="50"/>
-              <w:keepNext w:val="0"/>
-              <w:keepLines w:val="0"/>
-              <w:suppressLineNumbers w:val="0"/>
-              <w:spacing w:beforeAutospacing="0" w:afterAutospacing="0"/>
-              <w:ind w:left="0" w:right="0"/>
-              <w:rPr>
-                <w:rFonts w:hint="default" w:ascii="Times New Roman" w:hAnsi="Times New Roman" w:cs="Times New Roman"/>
-                <w:sz w:val="26"/>
-                <w:szCs w:val="26"/>
-                <w:vertAlign w:val="baseline"/>
-              </w:rPr>
-            </w:pPr>
-            <w:r>
-              <w:drawing>
-                <wp:inline distT="0" distB="0" distL="114300" distR="114300">
-                  <wp:extent cx="5758180" cy="4083685"/>
-                  <wp:effectExtent l="0" t="0" r="13970" b="12065"/>
-                  <wp:docPr id="3" name="Picture 1"/>
-                  <wp:cNvGraphicFramePr>
-                    <a:graphicFrameLocks xmlns:a="http://schemas.openxmlformats.org/drawingml/2006/main" noChangeAspect="1"/>
-                  </wp:cNvGraphicFramePr>
-                  <a:graphic xmlns:a="http://schemas.openxmlformats.org/drawingml/2006/main">
-                    <a:graphicData uri="http://schemas.openxmlformats.org/drawingml/2006/picture">
-                      <pic:pic xmlns:pic="http://schemas.openxmlformats.org/drawingml/2006/picture">
-                        <pic:nvPicPr>
-                          <pic:cNvPr id="3" name="Picture 1"/>
-                          <pic:cNvPicPr>
-                            <a:picLocks noChangeAspect="1"/>
-                          </pic:cNvPicPr>
-                        </pic:nvPicPr>
-                        <pic:blipFill>
-                          <a:blip r:embed="rId17"/>
-                          <a:stretch>
-                            <a:fillRect/>
-                          </a:stretch>
-                        </pic:blipFill>
-                        <pic:spPr>
-                          <a:xfrm>
-                            <a:off x="0" y="0"/>
-                            <a:ext cx="5758180" cy="4083685"/>
-                          </a:xfrm>
-                          <a:prstGeom prst="rect">
-                            <a:avLst/>
-                          </a:prstGeom>
-                          <a:noFill/>
-                          <a:ln>
-                            <a:noFill/>
-                          </a:ln>
-                        </pic:spPr>
-                      </pic:pic>
-                    </a:graphicData>
-                  </a:graphic>
-                </wp:inline>
-              </w:drawing>
-            </w:r>
-          </w:p>
-        </w:tc>
-      </w:tr>
-    </w:tbl>
-    <w:p>
-      <w:pPr>
-        <w:pStyle w:val="50"/>
-        <w:rPr>
-          <w:rFonts w:hint="default" w:ascii="Times New Roman" w:hAnsi="Times New Roman" w:cs="Times New Roman"/>
-          <w:sz w:val="26"/>
-          <w:szCs w:val="26"/>
-        </w:rPr>
-      </w:pPr>
-    </w:p>
-    <w:p>
-      <w:pPr>
-        <w:pStyle w:val="50"/>
-        <w:rPr>
-          <w:rFonts w:hint="default" w:ascii="Times New Roman" w:hAnsi="Times New Roman" w:cs="Times New Roman"/>
-          <w:sz w:val="26"/>
-          <w:szCs w:val="26"/>
-        </w:rPr>
-      </w:pPr>
-      <w:r>
-        <w:rPr>
-          <w:rFonts w:hint="default" w:ascii="Times New Roman" w:hAnsi="Times New Roman" w:cs="Times New Roman"/>
-          <w:sz w:val="26"/>
-          <w:szCs w:val="26"/>
-        </w:rPr>
-        <w:t>Phân tích, giải thích các mối quan hệ thiết lập</w:t>
-      </w:r>
-    </w:p>
-    <w:p>
-      <w:pPr>
-        <w:pStyle w:val="4"/>
-        <w:ind w:left="1078" w:hanging="851"/>
-        <w:outlineLvl w:val="1"/>
-        <w:rPr>
-          <w:rFonts w:hint="default" w:ascii="Times New Roman" w:hAnsi="Times New Roman" w:cs="Times New Roman"/>
-          <w:sz w:val="26"/>
-          <w:szCs w:val="26"/>
-          <w:lang w:val="vi-VN"/>
-        </w:rPr>
-      </w:pPr>
-      <w:bookmarkStart w:id="51" w:name="__RefHeading___Toc2310_1634557080"/>
-      <w:bookmarkEnd w:id="51"/>
-      <w:bookmarkStart w:id="52" w:name="_Toc2410"/>
-      <w:bookmarkStart w:id="53" w:name="_Toc32152"/>
-      <w:bookmarkStart w:id="54" w:name="_Toc12536"/>
-      <w:r>
-        <w:rPr>
-          <w:rFonts w:hint="default" w:ascii="Times New Roman" w:hAnsi="Times New Roman" w:cs="Times New Roman"/>
-          <w:sz w:val="26"/>
-          <w:szCs w:val="26"/>
-          <w:lang w:val="vi-VN"/>
-        </w:rPr>
-        <w:t>Lược đồ cơ sở dữ liệu quan hệ</w:t>
-      </w:r>
-      <w:bookmarkEnd w:id="52"/>
-      <w:bookmarkEnd w:id="53"/>
-      <w:bookmarkEnd w:id="54"/>
-    </w:p>
-    <w:p>
-      <w:pPr>
-        <w:pStyle w:val="50"/>
-        <w:rPr>
-          <w:rFonts w:hint="default" w:ascii="Times New Roman" w:hAnsi="Times New Roman" w:cs="Times New Roman"/>
-          <w:sz w:val="26"/>
-          <w:szCs w:val="26"/>
-        </w:rPr>
-      </w:pPr>
-      <w:r>
-        <w:rPr>
-          <w:rFonts w:hint="default" w:ascii="Times New Roman" w:hAnsi="Times New Roman" w:cs="Times New Roman"/>
-          <w:sz w:val="26"/>
-          <w:szCs w:val="26"/>
-        </w:rPr>
-        <w:t>Lược đồ cơ sở dữ liệu quan hệ.</w:t>
-      </w:r>
-    </w:p>
-    <w:tbl>
-      <w:tblPr>
-        <w:tblStyle w:val="19"/>
-        <w:tblW w:w="0" w:type="auto"/>
-        <w:tblInd w:w="0" w:type="dxa"/>
-        <w:tblBorders>
-          <w:top w:val="single" w:color="auto" w:sz="4" w:space="0"/>
-          <w:left w:val="single" w:color="auto" w:sz="4" w:space="0"/>
-          <w:bottom w:val="single" w:color="auto" w:sz="4" w:space="0"/>
-          <w:right w:val="single" w:color="auto" w:sz="4" w:space="0"/>
-          <w:insideH w:val="single" w:color="auto" w:sz="4" w:space="0"/>
-          <w:insideV w:val="single" w:color="auto" w:sz="4" w:space="0"/>
-        </w:tblBorders>
-        <w:tblLayout w:type="autofit"/>
-        <w:tblCellMar>
-          <w:left w:w="108" w:type="dxa"/>
-          <w:right w:w="108" w:type="dxa"/>
-        </w:tblCellMar>
-      </w:tblPr>
-      <w:tblGrid>
-        <w:gridCol w:w="9287"/>
-      </w:tblGrid>
-      <w:tr>
-        <w:tblPrEx>
-          <w:tblBorders>
-            <w:top w:val="single" w:color="auto" w:sz="4" w:space="0"/>
-            <w:left w:val="single" w:color="auto" w:sz="4" w:space="0"/>
-            <w:bottom w:val="single" w:color="auto" w:sz="4" w:space="0"/>
-            <w:right w:val="single" w:color="auto" w:sz="4" w:space="0"/>
-            <w:insideH w:val="single" w:color="auto" w:sz="4" w:space="0"/>
-            <w:insideV w:val="single" w:color="auto" w:sz="4" w:space="0"/>
-          </w:tblBorders>
-          <w:tblCellMar>
-            <w:left w:w="108" w:type="dxa"/>
-            <w:right w:w="108" w:type="dxa"/>
-          </w:tblCellMar>
-        </w:tblPrEx>
-        <w:tc>
-          <w:tcPr>
-            <w:tcW w:w="9287" w:type="dxa"/>
-          </w:tcPr>
-          <w:p>
-            <w:pPr>
-              <w:pStyle w:val="50"/>
-              <w:rPr>
-                <w:rFonts w:hint="default" w:ascii="Times New Roman" w:hAnsi="Times New Roman" w:cs="Times New Roman"/>
-                <w:sz w:val="26"/>
-                <w:szCs w:val="26"/>
-                <w:vertAlign w:val="baseline"/>
-                <w:lang w:val="en-US"/>
-              </w:rPr>
-            </w:pPr>
-            <w:r>
-              <w:drawing>
-                <wp:inline distT="0" distB="0" distL="114300" distR="114300">
-                  <wp:extent cx="5748020" cy="3827780"/>
-                  <wp:effectExtent l="0" t="0" r="5080" b="1270"/>
-                  <wp:docPr id="4" name="Picture 2"/>
-                  <wp:cNvGraphicFramePr>
-                    <a:graphicFrameLocks xmlns:a="http://schemas.openxmlformats.org/drawingml/2006/main" noChangeAspect="1"/>
-                  </wp:cNvGraphicFramePr>
-                  <a:graphic xmlns:a="http://schemas.openxmlformats.org/drawingml/2006/main">
-                    <a:graphicData uri="http://schemas.openxmlformats.org/drawingml/2006/picture">
-                      <pic:pic xmlns:pic="http://schemas.openxmlformats.org/drawingml/2006/picture">
-                        <pic:nvPicPr>
-                          <pic:cNvPr id="4" name="Picture 2"/>
-                          <pic:cNvPicPr>
-                            <a:picLocks noChangeAspect="1"/>
-                          </pic:cNvPicPr>
-                        </pic:nvPicPr>
-                        <pic:blipFill>
-                          <a:blip r:embed="rId18"/>
-                          <a:stretch>
-                            <a:fillRect/>
-                          </a:stretch>
-                        </pic:blipFill>
-                        <pic:spPr>
-                          <a:xfrm>
-                            <a:off x="0" y="0"/>
-                            <a:ext cx="5748020" cy="3827780"/>
-                          </a:xfrm>
-                          <a:prstGeom prst="rect">
-                            <a:avLst/>
-                          </a:prstGeom>
-                          <a:noFill/>
-                          <a:ln>
-                            <a:noFill/>
-                          </a:ln>
-                        </pic:spPr>
-                      </pic:pic>
-                    </a:graphicData>
-                  </a:graphic>
-                </wp:inline>
-              </w:drawing>
-            </w:r>
-            <w:bookmarkStart w:id="131" w:name="_GoBack"/>
-            <w:bookmarkEnd w:id="131"/>
-          </w:p>
-        </w:tc>
-      </w:tr>
-    </w:tbl>
-    <w:p>
-      <w:pPr>
-        <w:pStyle w:val="50"/>
-        <w:rPr>
-          <w:rFonts w:hint="default" w:ascii="Times New Roman" w:hAnsi="Times New Roman" w:cs="Times New Roman"/>
-          <w:sz w:val="26"/>
-          <w:szCs w:val="26"/>
-        </w:rPr>
-      </w:pPr>
-    </w:p>
-    <w:p>
-      <w:pPr>
-        <w:pStyle w:val="50"/>
-        <w:rPr>
-          <w:rFonts w:hint="default" w:ascii="Times New Roman" w:hAnsi="Times New Roman" w:cs="Times New Roman"/>
-          <w:sz w:val="26"/>
-          <w:szCs w:val="26"/>
-        </w:rPr>
-      </w:pPr>
-      <w:r>
-        <w:rPr>
-          <w:rFonts w:hint="default" w:ascii="Times New Roman" w:hAnsi="Times New Roman" w:cs="Times New Roman"/>
-          <w:sz w:val="26"/>
-          <w:szCs w:val="26"/>
-        </w:rPr>
-        <w:t>Giải thích mối quan hệ giữa các bảng.</w:t>
-      </w:r>
-    </w:p>
-    <w:p>
-      <w:pPr>
-        <w:pStyle w:val="50"/>
-        <w:rPr>
-          <w:rFonts w:hint="default" w:ascii="Times New Roman" w:hAnsi="Times New Roman" w:cs="Times New Roman"/>
-          <w:sz w:val="26"/>
-          <w:szCs w:val="26"/>
-          <w:lang w:val="en-US"/>
-        </w:rPr>
-      </w:pPr>
-      <w:r>
-        <w:rPr>
-          <w:rFonts w:hint="default" w:ascii="Times New Roman" w:hAnsi="Times New Roman" w:cs="Times New Roman"/>
-          <w:sz w:val="26"/>
-          <w:szCs w:val="26"/>
-        </w:rPr>
-        <w:t>Thông tin các bảng.</w:t>
-      </w:r>
-    </w:p>
-    <w:p>
-      <w:pPr>
-        <w:pStyle w:val="11"/>
-        <w:rPr>
-          <w:rFonts w:hint="default" w:ascii="Times New Roman" w:hAnsi="Times New Roman" w:cs="Times New Roman"/>
-          <w:sz w:val="26"/>
-          <w:szCs w:val="26"/>
-          <w:lang w:val="vi-VN"/>
-        </w:rPr>
-      </w:pPr>
-      <w:r>
-        <w:rPr>
-          <w:rFonts w:hint="default" w:ascii="Times New Roman" w:hAnsi="Times New Roman" w:cs="Times New Roman"/>
-          <w:sz w:val="26"/>
-          <w:szCs w:val="26"/>
-        </w:rPr>
-        <w:t xml:space="preserve">Bảng </w:t>
-      </w:r>
-      <w:r>
-        <w:rPr>
-          <w:rFonts w:hint="default" w:ascii="Times New Roman" w:hAnsi="Times New Roman" w:cs="Times New Roman"/>
-          <w:sz w:val="26"/>
-          <w:szCs w:val="26"/>
-          <w:lang w:val="vi-VN"/>
-        </w:rPr>
-        <w:t>1</w:t>
-      </w:r>
-      <w:r>
-        <w:rPr>
-          <w:rFonts w:hint="default" w:ascii="Times New Roman" w:hAnsi="Times New Roman" w:cs="Times New Roman"/>
-          <w:sz w:val="26"/>
-          <w:szCs w:val="26"/>
-        </w:rPr>
-        <w:t>.</w:t>
-      </w:r>
-      <w:r>
-        <w:rPr>
-          <w:rFonts w:hint="default" w:ascii="Times New Roman" w:hAnsi="Times New Roman" w:cs="Times New Roman"/>
-          <w:sz w:val="26"/>
-          <w:szCs w:val="26"/>
-          <w:lang w:val="vi-VN"/>
-        </w:rPr>
-        <w:t>2</w:t>
-      </w:r>
-      <w:r>
-        <w:rPr>
-          <w:rFonts w:hint="default" w:ascii="Times New Roman" w:hAnsi="Times New Roman" w:cs="Times New Roman"/>
-          <w:sz w:val="26"/>
-          <w:szCs w:val="26"/>
-          <w:lang w:val="en-US"/>
-        </w:rPr>
-        <w:t xml:space="preserve">: Tên bảng </w:t>
-      </w:r>
-      <w:r>
-        <w:rPr>
-          <w:rFonts w:hint="default" w:ascii="Times New Roman" w:hAnsi="Times New Roman" w:cs="Times New Roman"/>
-          <w:sz w:val="26"/>
-          <w:szCs w:val="26"/>
-          <w:lang w:val="vi-VN"/>
-        </w:rPr>
-        <w:t>2</w:t>
-      </w:r>
-    </w:p>
-    <w:p>
-      <w:pPr>
-        <w:pStyle w:val="50"/>
-        <w:rPr>
-          <w:rFonts w:hint="default" w:ascii="Times New Roman" w:hAnsi="Times New Roman" w:cs="Times New Roman"/>
-          <w:sz w:val="26"/>
-          <w:szCs w:val="26"/>
-        </w:rPr>
-      </w:pPr>
-    </w:p>
-    <w:p>
-      <w:pPr>
-        <w:pStyle w:val="4"/>
-        <w:ind w:left="1078" w:hanging="851"/>
-        <w:outlineLvl w:val="1"/>
-        <w:rPr>
-          <w:rFonts w:hint="default" w:ascii="Times New Roman" w:hAnsi="Times New Roman" w:cs="Times New Roman"/>
-          <w:sz w:val="26"/>
-          <w:szCs w:val="26"/>
-          <w:lang w:val="vi-VN"/>
-        </w:rPr>
-      </w:pPr>
-      <w:bookmarkStart w:id="55" w:name="__RefHeading___Toc2312_1634557080"/>
-      <w:bookmarkEnd w:id="55"/>
-      <w:bookmarkStart w:id="56" w:name="_Toc13769"/>
-      <w:bookmarkStart w:id="57" w:name="_Toc4745"/>
-      <w:bookmarkStart w:id="58" w:name="_Toc24694"/>
-      <w:r>
-        <w:rPr>
-          <w:rFonts w:hint="default" w:ascii="Times New Roman" w:hAnsi="Times New Roman" w:cs="Times New Roman"/>
-          <w:sz w:val="26"/>
-          <w:szCs w:val="26"/>
-          <w:lang w:val="vi-VN"/>
-        </w:rPr>
-        <w:t>Thiết kế giao diện và thiết kế xử lý</w:t>
-      </w:r>
-      <w:bookmarkEnd w:id="56"/>
-      <w:bookmarkEnd w:id="57"/>
-      <w:bookmarkEnd w:id="58"/>
-    </w:p>
-    <w:p>
-      <w:pPr>
-        <w:pStyle w:val="50"/>
-        <w:rPr>
-          <w:rFonts w:hint="default" w:ascii="Times New Roman" w:hAnsi="Times New Roman" w:cs="Times New Roman"/>
-          <w:sz w:val="26"/>
-          <w:szCs w:val="26"/>
-          <w:lang w:val="en-US"/>
-        </w:rPr>
-        <w:sectPr>
-          <w:footerReference r:id="rId10" w:type="first"/>
-          <w:footerReference r:id="rId8" w:type="default"/>
-          <w:footerReference r:id="rId9" w:type="even"/>
-          <w:pgSz w:w="11906" w:h="16838"/>
-          <w:pgMar w:top="1134" w:right="1134" w:bottom="1134" w:left="1701" w:header="0" w:footer="708" w:gutter="0"/>
-          <w:pgNumType w:fmt="decimal"/>
-          <w:cols w:space="720" w:num="1"/>
-          <w:formProt w:val="0"/>
-          <w:docGrid w:linePitch="360" w:charSpace="0"/>
-        </w:sectPr>
-      </w:pPr>
-      <w:r>
-        <w:rPr>
-          <w:rFonts w:hint="default" w:ascii="Times New Roman" w:hAnsi="Times New Roman" w:cs="Times New Roman"/>
-          <w:sz w:val="26"/>
-          <w:szCs w:val="26"/>
-          <w:lang w:val="en-US"/>
-        </w:rPr>
-        <w:t>Thiết</w:t>
-      </w:r>
-      <w:r>
-        <w:rPr>
-          <w:rFonts w:hint="default" w:ascii="Times New Roman" w:hAnsi="Times New Roman" w:cs="Times New Roman"/>
-          <w:sz w:val="26"/>
-          <w:szCs w:val="26"/>
-        </w:rPr>
-        <w:t xml:space="preserve"> kế cac giao diện chính và các thiết kế xử lý tương ứng từng màn hình</w:t>
-      </w:r>
-      <w:bookmarkStart w:id="59" w:name="_Toc142813558"/>
-      <w:bookmarkEnd w:id="59"/>
-      <w:bookmarkStart w:id="60" w:name="_Toc140297269"/>
-      <w:bookmarkEnd w:id="60"/>
-    </w:p>
-    <w:p>
-      <w:pPr>
-        <w:pStyle w:val="2"/>
-        <w:rPr>
-          <w:rFonts w:hint="default" w:ascii="Times New Roman" w:hAnsi="Times New Roman" w:cs="Times New Roman"/>
-          <w:sz w:val="26"/>
-          <w:szCs w:val="26"/>
-        </w:rPr>
-      </w:pPr>
-      <w:bookmarkStart w:id="61" w:name="__RefHeading___Toc2314_1634557080"/>
-      <w:bookmarkEnd w:id="61"/>
-      <w:bookmarkStart w:id="62" w:name="_Toc26732"/>
-      <w:bookmarkStart w:id="63" w:name="_Toc29387"/>
-      <w:bookmarkStart w:id="64" w:name="_Toc1611"/>
-      <w:r>
-        <w:rPr>
-          <w:rFonts w:hint="default" w:ascii="Times New Roman" w:hAnsi="Times New Roman" w:cs="Times New Roman"/>
-          <w:b/>
-          <w:sz w:val="26"/>
-          <w:szCs w:val="26"/>
-        </w:rPr>
-        <w:t>HIỆN THỰC RESTFUL API</w:t>
-      </w:r>
-      <w:bookmarkEnd w:id="62"/>
-      <w:bookmarkEnd w:id="63"/>
-      <w:bookmarkEnd w:id="64"/>
-    </w:p>
-    <w:p>
-      <w:pPr>
-        <w:pStyle w:val="3"/>
-        <w:ind w:left="567" w:hanging="567"/>
-        <w:outlineLvl w:val="0"/>
-        <w:rPr>
-          <w:rFonts w:hint="default" w:ascii="Times New Roman" w:hAnsi="Times New Roman" w:cs="Times New Roman"/>
-          <w:sz w:val="26"/>
-          <w:szCs w:val="26"/>
-          <w:lang w:val="en-US"/>
-        </w:rPr>
-      </w:pPr>
-      <w:bookmarkStart w:id="65" w:name="__RefHeading___Toc2316_1634557080"/>
-      <w:bookmarkEnd w:id="65"/>
-      <w:bookmarkStart w:id="66" w:name="_Toc29395"/>
-      <w:bookmarkStart w:id="67" w:name="_Toc22290"/>
-      <w:bookmarkStart w:id="68" w:name="_Toc18196"/>
-      <w:r>
-        <w:rPr>
-          <w:rFonts w:hint="default" w:ascii="Times New Roman" w:hAnsi="Times New Roman" w:cs="Times New Roman"/>
-          <w:sz w:val="26"/>
-          <w:szCs w:val="26"/>
-        </w:rPr>
-        <w:t>Thiết kế Model</w:t>
-      </w:r>
-      <w:bookmarkEnd w:id="66"/>
-      <w:bookmarkEnd w:id="67"/>
-      <w:bookmarkEnd w:id="68"/>
-    </w:p>
-    <w:p>
-      <w:pPr>
-        <w:pStyle w:val="3"/>
-        <w:ind w:left="567" w:hanging="567"/>
-        <w:outlineLvl w:val="0"/>
-        <w:rPr>
-          <w:rFonts w:hint="default" w:ascii="Times New Roman" w:hAnsi="Times New Roman" w:cs="Times New Roman"/>
-          <w:sz w:val="26"/>
-          <w:szCs w:val="26"/>
-          <w:lang w:val="vi-VN"/>
-        </w:rPr>
-      </w:pPr>
-      <w:bookmarkStart w:id="69" w:name="__RefHeading___Toc2318_1634557080"/>
-      <w:bookmarkEnd w:id="69"/>
-      <w:bookmarkStart w:id="70" w:name="_Toc28376"/>
-      <w:bookmarkStart w:id="71" w:name="_Toc16474"/>
-      <w:bookmarkStart w:id="72" w:name="_Toc5442"/>
-      <w:r>
-        <w:rPr>
-          <w:rFonts w:hint="default" w:ascii="Times New Roman" w:hAnsi="Times New Roman" w:cs="Times New Roman"/>
-          <w:sz w:val="26"/>
-          <w:szCs w:val="26"/>
-          <w:lang w:val="vi-VN"/>
-        </w:rPr>
-        <w:t>Xây dựng API</w:t>
-      </w:r>
-      <w:bookmarkEnd w:id="70"/>
-      <w:bookmarkEnd w:id="71"/>
-      <w:bookmarkEnd w:id="72"/>
-    </w:p>
-    <w:p>
-      <w:pPr>
-        <w:pStyle w:val="3"/>
-        <w:ind w:left="567" w:hanging="567"/>
-        <w:outlineLvl w:val="0"/>
-        <w:rPr>
-          <w:rFonts w:hint="default" w:ascii="Times New Roman" w:hAnsi="Times New Roman" w:cs="Times New Roman"/>
-          <w:sz w:val="26"/>
-          <w:szCs w:val="26"/>
-          <w:lang w:val="vi-VN"/>
-        </w:rPr>
-      </w:pPr>
-      <w:bookmarkStart w:id="73" w:name="__RefHeading___Toc2320_1634557080"/>
-      <w:bookmarkEnd w:id="73"/>
-      <w:bookmarkStart w:id="74" w:name="_Toc19032"/>
-      <w:bookmarkStart w:id="75" w:name="_Toc12117"/>
-      <w:bookmarkStart w:id="76" w:name="_Toc15944"/>
-      <w:r>
-        <w:rPr>
-          <w:rFonts w:hint="default" w:ascii="Times New Roman" w:hAnsi="Times New Roman" w:cs="Times New Roman"/>
-          <w:sz w:val="26"/>
-          <w:szCs w:val="26"/>
-          <w:lang w:val="vi-VN"/>
-        </w:rPr>
-        <w:t>Kiểm thử API</w:t>
-      </w:r>
-      <w:bookmarkEnd w:id="74"/>
-      <w:bookmarkEnd w:id="75"/>
-      <w:bookmarkEnd w:id="76"/>
-    </w:p>
-    <w:p>
-      <w:pPr>
-        <w:pStyle w:val="50"/>
-        <w:rPr>
-          <w:rFonts w:hint="default" w:ascii="Times New Roman" w:hAnsi="Times New Roman" w:cs="Times New Roman"/>
-          <w:sz w:val="26"/>
-          <w:szCs w:val="26"/>
-        </w:rPr>
-      </w:pPr>
-      <w:r>
-        <w:rPr>
-          <w:rFonts w:hint="default" w:ascii="Times New Roman" w:hAnsi="Times New Roman" w:cs="Times New Roman"/>
-          <w:sz w:val="26"/>
-          <w:szCs w:val="26"/>
-        </w:rPr>
-        <w:br w:type="page"/>
-      </w:r>
-    </w:p>
-    <w:p>
-      <w:pPr>
-        <w:pStyle w:val="2"/>
-        <w:spacing w:before="0" w:after="120"/>
-        <w:rPr>
-          <w:rFonts w:hint="default" w:ascii="Times New Roman" w:hAnsi="Times New Roman" w:cs="Times New Roman"/>
-          <w:sz w:val="26"/>
-          <w:szCs w:val="26"/>
-          <w:lang w:val="vi-VN"/>
-        </w:rPr>
-      </w:pPr>
-      <w:bookmarkStart w:id="77" w:name="__RefHeading___Toc2322_1634557080"/>
-      <w:bookmarkEnd w:id="77"/>
-      <w:r>
-        <w:rPr>
-          <w:rFonts w:hint="default" w:ascii="Times New Roman" w:hAnsi="Times New Roman" w:cs="Times New Roman"/>
-          <w:b/>
-          <w:sz w:val="26"/>
-          <w:szCs w:val="26"/>
-        </w:rPr>
-        <w:t xml:space="preserve"> </w:t>
-      </w:r>
-      <w:bookmarkStart w:id="78" w:name="_Toc1520"/>
-      <w:bookmarkStart w:id="79" w:name="_Toc4304"/>
-      <w:bookmarkStart w:id="80" w:name="_Toc25133"/>
-      <w:r>
-        <w:rPr>
-          <w:rFonts w:hint="default" w:ascii="Times New Roman" w:hAnsi="Times New Roman" w:cs="Times New Roman"/>
-          <w:b/>
-          <w:sz w:val="26"/>
-          <w:szCs w:val="26"/>
-          <w:lang w:val="vi-VN"/>
-        </w:rPr>
-        <w:t>PHÁT TRIỂN ỨNG DỤNG DI ĐỘNG REACT NATIVE</w:t>
-      </w:r>
-      <w:bookmarkEnd w:id="78"/>
-      <w:bookmarkEnd w:id="79"/>
-      <w:bookmarkEnd w:id="80"/>
-    </w:p>
-    <w:p>
-      <w:pPr>
-        <w:pStyle w:val="3"/>
-        <w:ind w:left="567" w:hanging="567"/>
-        <w:outlineLvl w:val="0"/>
-        <w:rPr>
-          <w:rFonts w:hint="default" w:ascii="Times New Roman" w:hAnsi="Times New Roman" w:cs="Times New Roman"/>
-          <w:sz w:val="26"/>
-          <w:szCs w:val="26"/>
-        </w:rPr>
-      </w:pPr>
-      <w:bookmarkStart w:id="81" w:name="__RefHeading___Toc2324_1634557080"/>
-      <w:bookmarkEnd w:id="81"/>
-      <w:bookmarkStart w:id="82" w:name="_Toc6532"/>
-      <w:bookmarkStart w:id="83" w:name="_Toc11900"/>
-      <w:bookmarkStart w:id="84" w:name="_Toc11843"/>
-      <w:bookmarkStart w:id="85" w:name="_Toc30432"/>
-      <w:r>
-        <w:rPr>
-          <w:rFonts w:hint="default" w:ascii="Times New Roman" w:hAnsi="Times New Roman" w:cs="Times New Roman"/>
-          <w:sz w:val="26"/>
-          <w:szCs w:val="26"/>
-        </w:rPr>
-        <w:t>Cấu trúc ứng dụng</w:t>
-      </w:r>
-      <w:bookmarkEnd w:id="82"/>
-      <w:bookmarkEnd w:id="83"/>
-      <w:bookmarkEnd w:id="84"/>
-      <w:bookmarkEnd w:id="85"/>
-    </w:p>
-    <w:p>
-      <w:pPr>
-        <w:pStyle w:val="3"/>
-        <w:ind w:left="567" w:hanging="567"/>
-        <w:outlineLvl w:val="0"/>
-        <w:rPr>
-          <w:rFonts w:hint="default" w:ascii="Times New Roman" w:hAnsi="Times New Roman" w:cs="Times New Roman"/>
-          <w:sz w:val="26"/>
-          <w:szCs w:val="26"/>
-        </w:rPr>
-      </w:pPr>
-      <w:bookmarkStart w:id="86" w:name="__RefHeading___Toc2326_1634557080"/>
-      <w:bookmarkEnd w:id="86"/>
-      <w:bookmarkStart w:id="87" w:name="_5698ty2r0u41"/>
-      <w:bookmarkEnd w:id="87"/>
-      <w:bookmarkStart w:id="88" w:name="_Toc24516"/>
-      <w:bookmarkStart w:id="89" w:name="_Toc4607"/>
-      <w:bookmarkStart w:id="90" w:name="_Toc26826"/>
-      <w:bookmarkStart w:id="91" w:name="_Toc20172"/>
-      <w:r>
-        <w:rPr>
-          <w:rFonts w:hint="default" w:ascii="Times New Roman" w:hAnsi="Times New Roman" w:cs="Times New Roman"/>
-          <w:sz w:val="26"/>
-          <w:szCs w:val="26"/>
-        </w:rPr>
-        <w:t>Xây dựng giao diện</w:t>
-      </w:r>
-      <w:bookmarkEnd w:id="88"/>
-      <w:bookmarkEnd w:id="89"/>
-      <w:bookmarkEnd w:id="90"/>
-      <w:bookmarkEnd w:id="91"/>
-    </w:p>
-    <w:p>
-      <w:pPr>
-        <w:pStyle w:val="3"/>
-        <w:ind w:left="567" w:hanging="567"/>
-        <w:outlineLvl w:val="0"/>
-        <w:rPr>
-          <w:rFonts w:hint="default" w:ascii="Times New Roman" w:hAnsi="Times New Roman" w:cs="Times New Roman"/>
-          <w:sz w:val="26"/>
-          <w:szCs w:val="26"/>
-        </w:rPr>
-      </w:pPr>
-      <w:bookmarkStart w:id="92" w:name="_448q7m2v4n3t"/>
-      <w:bookmarkEnd w:id="92"/>
-      <w:bookmarkStart w:id="93" w:name="__RefHeading___Toc2328_1634557080"/>
-      <w:bookmarkEnd w:id="93"/>
-      <w:bookmarkStart w:id="94" w:name="_Toc4164"/>
-      <w:bookmarkStart w:id="95" w:name="_Toc31986"/>
-      <w:bookmarkStart w:id="96" w:name="_Toc27147"/>
-      <w:bookmarkStart w:id="97" w:name="_Toc25619"/>
-      <w:r>
-        <w:rPr>
-          <w:rFonts w:hint="default" w:ascii="Times New Roman" w:hAnsi="Times New Roman" w:cs="Times New Roman"/>
-          <w:sz w:val="26"/>
-          <w:szCs w:val="26"/>
-        </w:rPr>
-        <w:t>Tích hợp API</w:t>
-      </w:r>
-      <w:bookmarkEnd w:id="94"/>
-      <w:bookmarkEnd w:id="95"/>
-      <w:bookmarkEnd w:id="96"/>
-      <w:bookmarkEnd w:id="97"/>
-    </w:p>
-    <w:p>
-      <w:pPr>
-        <w:pStyle w:val="3"/>
-        <w:ind w:left="567" w:hanging="567"/>
-        <w:outlineLvl w:val="0"/>
-        <w:rPr>
-          <w:rFonts w:hint="default" w:ascii="Times New Roman" w:hAnsi="Times New Roman" w:cs="Times New Roman"/>
-          <w:sz w:val="26"/>
-          <w:szCs w:val="26"/>
-        </w:rPr>
-      </w:pPr>
-      <w:bookmarkStart w:id="98" w:name="_q5fqr05xr78h"/>
-      <w:bookmarkEnd w:id="98"/>
-      <w:bookmarkStart w:id="99" w:name="__RefHeading___Toc2330_1634557080"/>
-      <w:bookmarkEnd w:id="99"/>
-      <w:bookmarkStart w:id="100" w:name="_Toc13524"/>
-      <w:bookmarkStart w:id="101" w:name="_Toc15972"/>
-      <w:bookmarkStart w:id="102" w:name="_Toc27514"/>
-      <w:bookmarkStart w:id="103" w:name="_Toc9623"/>
-      <w:r>
-        <w:rPr>
-          <w:rFonts w:hint="default" w:ascii="Times New Roman" w:hAnsi="Times New Roman" w:cs="Times New Roman"/>
-          <w:sz w:val="26"/>
-          <w:szCs w:val="26"/>
-        </w:rPr>
-        <w:t>Tối ưu hiệu suất</w:t>
-      </w:r>
-      <w:bookmarkEnd w:id="100"/>
-      <w:bookmarkEnd w:id="101"/>
-      <w:bookmarkEnd w:id="102"/>
-      <w:bookmarkEnd w:id="103"/>
-    </w:p>
-    <w:p>
-      <w:pPr>
-        <w:pStyle w:val="50"/>
-        <w:rPr>
-          <w:rFonts w:hint="default" w:ascii="Times New Roman" w:hAnsi="Times New Roman" w:cs="Times New Roman"/>
-          <w:sz w:val="26"/>
-          <w:szCs w:val="26"/>
-        </w:rPr>
-      </w:pPr>
-      <w:r>
-        <w:rPr>
-          <w:rFonts w:hint="default" w:ascii="Times New Roman" w:hAnsi="Times New Roman" w:cs="Times New Roman"/>
-          <w:sz w:val="26"/>
-          <w:szCs w:val="26"/>
-        </w:rPr>
-        <w:br w:type="page"/>
-      </w:r>
-    </w:p>
-    <w:p>
-      <w:pPr>
-        <w:pStyle w:val="2"/>
-        <w:spacing w:before="0" w:after="120"/>
-        <w:rPr>
-          <w:rFonts w:hint="default" w:ascii="Times New Roman" w:hAnsi="Times New Roman" w:cs="Times New Roman"/>
-          <w:sz w:val="26"/>
-          <w:szCs w:val="26"/>
-        </w:rPr>
-      </w:pPr>
-      <w:bookmarkStart w:id="104" w:name="__RefHeading___Toc2332_1634557080"/>
-      <w:bookmarkEnd w:id="104"/>
-      <w:bookmarkStart w:id="105" w:name="_Toc127971485"/>
-      <w:bookmarkStart w:id="106" w:name="_Toc19751"/>
-      <w:bookmarkStart w:id="107" w:name="_Toc20360"/>
-      <w:bookmarkStart w:id="108" w:name="_Toc14191"/>
-      <w:r>
-        <w:rPr>
-          <w:rFonts w:hint="default" w:ascii="Times New Roman" w:hAnsi="Times New Roman" w:cs="Times New Roman"/>
-          <w:sz w:val="26"/>
-          <w:szCs w:val="26"/>
-        </w:rPr>
-        <w:t>HỆ</w:t>
-      </w:r>
-      <w:r>
-        <w:rPr>
-          <w:rFonts w:hint="default" w:ascii="Times New Roman" w:hAnsi="Times New Roman" w:cs="Times New Roman"/>
-          <w:sz w:val="26"/>
-          <w:szCs w:val="26"/>
-          <w:lang w:val="vi-VN"/>
-        </w:rPr>
-        <w:t xml:space="preserve"> THỐNG &lt;TÊN ĐỀ TÀI&gt;</w:t>
-      </w:r>
-      <w:bookmarkEnd w:id="105"/>
-      <w:bookmarkEnd w:id="106"/>
-      <w:bookmarkEnd w:id="107"/>
-      <w:bookmarkEnd w:id="108"/>
-    </w:p>
-    <w:p>
-      <w:pPr>
-        <w:pStyle w:val="3"/>
-        <w:ind w:left="567" w:hanging="567"/>
-        <w:outlineLvl w:val="0"/>
-        <w:rPr>
-          <w:rFonts w:hint="default" w:ascii="Times New Roman" w:hAnsi="Times New Roman" w:cs="Times New Roman"/>
-          <w:sz w:val="26"/>
-          <w:szCs w:val="26"/>
-          <w:lang w:val="vi-VN"/>
-        </w:rPr>
-      </w:pPr>
-      <w:bookmarkStart w:id="109" w:name="__RefHeading___Toc2334_1634557080"/>
-      <w:bookmarkEnd w:id="109"/>
-      <w:bookmarkStart w:id="110" w:name="_Toc13195"/>
-      <w:bookmarkStart w:id="111" w:name="_Toc127971486"/>
-      <w:bookmarkStart w:id="112" w:name="_Toc3436"/>
-      <w:bookmarkStart w:id="113" w:name="_Toc11363"/>
-      <w:r>
-        <w:rPr>
-          <w:rFonts w:hint="default" w:ascii="Times New Roman" w:hAnsi="Times New Roman" w:cs="Times New Roman"/>
-          <w:sz w:val="26"/>
-          <w:szCs w:val="26"/>
-        </w:rPr>
-        <w:t>Kết</w:t>
-      </w:r>
-      <w:r>
-        <w:rPr>
-          <w:rFonts w:hint="default" w:ascii="Times New Roman" w:hAnsi="Times New Roman" w:cs="Times New Roman"/>
-          <w:sz w:val="26"/>
-          <w:szCs w:val="26"/>
-          <w:lang w:val="vi-VN"/>
-        </w:rPr>
-        <w:t xml:space="preserve"> quả đạt được của đề tài</w:t>
-      </w:r>
-      <w:bookmarkEnd w:id="110"/>
-      <w:bookmarkEnd w:id="111"/>
-      <w:bookmarkEnd w:id="112"/>
-      <w:bookmarkEnd w:id="113"/>
-    </w:p>
-    <w:p>
-      <w:pPr>
-        <w:pStyle w:val="3"/>
-        <w:ind w:left="567" w:hanging="567"/>
-        <w:outlineLvl w:val="0"/>
-        <w:rPr>
-          <w:rFonts w:hint="default" w:ascii="Times New Roman" w:hAnsi="Times New Roman" w:cs="Times New Roman"/>
-          <w:sz w:val="26"/>
-          <w:szCs w:val="26"/>
-        </w:rPr>
-      </w:pPr>
-      <w:bookmarkStart w:id="114" w:name="__RefHeading___Toc2336_1634557080"/>
-      <w:bookmarkEnd w:id="114"/>
-      <w:bookmarkStart w:id="115" w:name="_Toc127971487"/>
-      <w:bookmarkStart w:id="116" w:name="_Toc31865"/>
-      <w:bookmarkStart w:id="117" w:name="_Toc27488"/>
-      <w:bookmarkStart w:id="118" w:name="_Toc30177"/>
-      <w:r>
-        <w:rPr>
-          <w:rFonts w:hint="default" w:ascii="Times New Roman" w:hAnsi="Times New Roman" w:cs="Times New Roman"/>
-          <w:sz w:val="26"/>
-          <w:szCs w:val="26"/>
-        </w:rPr>
-        <w:t>Các chức năng hệ thống</w:t>
-      </w:r>
-      <w:bookmarkEnd w:id="115"/>
-      <w:bookmarkEnd w:id="116"/>
-      <w:bookmarkEnd w:id="117"/>
-      <w:bookmarkEnd w:id="118"/>
-    </w:p>
-    <w:p>
-      <w:pPr>
-        <w:pStyle w:val="4"/>
-        <w:ind w:left="1078" w:hanging="851"/>
-        <w:outlineLvl w:val="1"/>
-        <w:rPr>
-          <w:rFonts w:hint="default" w:ascii="Times New Roman" w:hAnsi="Times New Roman" w:cs="Times New Roman"/>
-          <w:sz w:val="26"/>
-          <w:szCs w:val="26"/>
-        </w:rPr>
-      </w:pPr>
-      <w:bookmarkStart w:id="119" w:name="__RefHeading___Toc2338_1634557080"/>
-      <w:bookmarkEnd w:id="119"/>
-      <w:bookmarkStart w:id="120" w:name="_Toc127971488"/>
-      <w:bookmarkStart w:id="121" w:name="_Toc13287"/>
-      <w:bookmarkStart w:id="122" w:name="_Toc22422"/>
-      <w:bookmarkStart w:id="123" w:name="_Toc13364"/>
-      <w:r>
-        <w:rPr>
-          <w:rFonts w:hint="default" w:ascii="Times New Roman" w:hAnsi="Times New Roman" w:cs="Times New Roman"/>
-          <w:sz w:val="26"/>
-          <w:szCs w:val="26"/>
-        </w:rPr>
-        <w:t>Chức năng 1</w:t>
-      </w:r>
-      <w:bookmarkEnd w:id="120"/>
-      <w:bookmarkEnd w:id="121"/>
-      <w:bookmarkEnd w:id="122"/>
-      <w:bookmarkEnd w:id="123"/>
-    </w:p>
-    <w:p>
-      <w:pPr>
-        <w:pStyle w:val="50"/>
-        <w:rPr>
-          <w:rFonts w:hint="default" w:ascii="Times New Roman" w:hAnsi="Times New Roman" w:cs="Times New Roman"/>
-          <w:sz w:val="26"/>
-          <w:szCs w:val="26"/>
-        </w:rPr>
-      </w:pPr>
-      <w:r>
-        <w:rPr>
-          <w:rFonts w:hint="default" w:ascii="Times New Roman" w:hAnsi="Times New Roman" w:cs="Times New Roman"/>
-          <w:sz w:val="26"/>
-          <w:szCs w:val="26"/>
-          <w:lang w:val="en-US"/>
-        </w:rPr>
-        <w:t>Giới</w:t>
-      </w:r>
-      <w:r>
-        <w:rPr>
-          <w:rFonts w:hint="default" w:ascii="Times New Roman" w:hAnsi="Times New Roman" w:cs="Times New Roman"/>
-          <w:sz w:val="26"/>
-          <w:szCs w:val="26"/>
-        </w:rPr>
-        <w:t xml:space="preserve"> thiệu chức năng 1</w:t>
-      </w:r>
-    </w:p>
-    <w:p>
-      <w:pPr>
-        <w:pStyle w:val="11"/>
-        <w:rPr>
-          <w:rFonts w:hint="default" w:ascii="Times New Roman" w:hAnsi="Times New Roman" w:cs="Times New Roman"/>
-          <w:sz w:val="26"/>
-          <w:szCs w:val="26"/>
-        </w:rPr>
-      </w:pPr>
-      <w:r>
-        <w:rPr>
-          <w:rFonts w:hint="default" w:ascii="Times New Roman" w:hAnsi="Times New Roman" w:cs="Times New Roman"/>
-          <w:sz w:val="26"/>
-          <w:szCs w:val="26"/>
-        </w:rPr>
-        <w:t xml:space="preserve">Hình </w:t>
-      </w:r>
-      <w:r>
-        <w:rPr>
-          <w:rFonts w:hint="default" w:ascii="Times New Roman" w:hAnsi="Times New Roman" w:cs="Times New Roman"/>
-          <w:sz w:val="26"/>
-          <w:szCs w:val="26"/>
-        </w:rPr>
-        <w:fldChar w:fldCharType="begin"/>
-      </w:r>
-      <w:r>
-        <w:rPr>
-          <w:rFonts w:hint="default" w:ascii="Times New Roman" w:hAnsi="Times New Roman" w:cs="Times New Roman"/>
-          <w:sz w:val="26"/>
-          <w:szCs w:val="26"/>
-        </w:rPr>
-        <w:instrText xml:space="preserve"> STYLEREF "1" </w:instrText>
-      </w:r>
-      <w:r>
-        <w:rPr>
-          <w:rFonts w:hint="default" w:ascii="Times New Roman" w:hAnsi="Times New Roman" w:cs="Times New Roman"/>
-          <w:sz w:val="26"/>
-          <w:szCs w:val="26"/>
-        </w:rPr>
-        <w:fldChar w:fldCharType="separate"/>
-      </w:r>
-      <w:r>
-        <w:rPr>
-          <w:rFonts w:hint="default" w:ascii="Times New Roman" w:hAnsi="Times New Roman" w:cs="Times New Roman"/>
-          <w:sz w:val="26"/>
-          <w:szCs w:val="26"/>
-        </w:rPr>
-        <w:t>HỆ THỐNG &lt;TÊN ĐỀ TÀI&gt;</w:t>
-      </w:r>
-      <w:r>
-        <w:rPr>
-          <w:rFonts w:hint="default" w:ascii="Times New Roman" w:hAnsi="Times New Roman" w:cs="Times New Roman"/>
-          <w:sz w:val="26"/>
-          <w:szCs w:val="26"/>
-        </w:rPr>
-        <w:fldChar w:fldCharType="end"/>
-      </w:r>
-      <w:r>
-        <w:rPr>
-          <w:rFonts w:hint="default" w:ascii="Times New Roman" w:hAnsi="Times New Roman" w:cs="Times New Roman"/>
-          <w:sz w:val="26"/>
-          <w:szCs w:val="26"/>
-        </w:rPr>
-        <w:t>.</w:t>
-      </w:r>
-      <w:r>
-        <w:rPr>
-          <w:rFonts w:hint="default" w:ascii="Times New Roman" w:hAnsi="Times New Roman" w:cs="Times New Roman"/>
-          <w:sz w:val="26"/>
-          <w:szCs w:val="26"/>
-        </w:rPr>
-        <w:fldChar w:fldCharType="begin"/>
-      </w:r>
-      <w:r>
-        <w:rPr>
-          <w:rFonts w:hint="default" w:ascii="Times New Roman" w:hAnsi="Times New Roman" w:cs="Times New Roman"/>
-          <w:sz w:val="26"/>
-          <w:szCs w:val="26"/>
-        </w:rPr>
-        <w:instrText xml:space="preserve"> SEQ Hình \* ARABIC </w:instrText>
-      </w:r>
-      <w:r>
-        <w:rPr>
-          <w:rFonts w:hint="default" w:ascii="Times New Roman" w:hAnsi="Times New Roman" w:cs="Times New Roman"/>
-          <w:sz w:val="26"/>
-          <w:szCs w:val="26"/>
-        </w:rPr>
-        <w:fldChar w:fldCharType="separate"/>
-      </w:r>
-      <w:r>
-        <w:rPr>
-          <w:rFonts w:hint="default" w:ascii="Times New Roman" w:hAnsi="Times New Roman" w:cs="Times New Roman"/>
-          <w:sz w:val="26"/>
-          <w:szCs w:val="26"/>
-        </w:rPr>
-        <w:t>2</w:t>
-      </w:r>
-      <w:r>
-        <w:rPr>
-          <w:rFonts w:hint="default" w:ascii="Times New Roman" w:hAnsi="Times New Roman" w:cs="Times New Roman"/>
-          <w:sz w:val="26"/>
-          <w:szCs w:val="26"/>
-        </w:rPr>
-        <w:fldChar w:fldCharType="end"/>
-      </w:r>
-      <w:bookmarkStart w:id="124" w:name="_Toc11872"/>
-      <w:r>
-        <w:rPr>
-          <w:rFonts w:hint="default" w:ascii="Times New Roman" w:hAnsi="Times New Roman" w:cs="Times New Roman"/>
-          <w:sz w:val="26"/>
-          <w:szCs w:val="26"/>
-          <w:lang w:val="en-US"/>
-        </w:rPr>
-        <w:t>: Hình</w:t>
-      </w:r>
-      <w:r>
-        <w:rPr>
-          <w:rFonts w:hint="default" w:ascii="Times New Roman" w:hAnsi="Times New Roman" w:cs="Times New Roman"/>
-          <w:sz w:val="26"/>
-          <w:szCs w:val="26"/>
-        </w:rPr>
-        <w:t xml:space="preserve"> chức năng 1</w:t>
-      </w:r>
-      <w:r>
-        <w:rPr>
-          <w:rFonts w:hint="default" w:ascii="Times New Roman" w:hAnsi="Times New Roman" w:cs="Times New Roman"/>
-          <w:sz w:val="26"/>
-          <w:szCs w:val="26"/>
-          <w:lang w:val="en-US"/>
-        </w:rPr>
-        <w:t xml:space="preserve"> </w:t>
-      </w:r>
-      <w:r>
-        <w:rPr>
-          <w:rFonts w:hint="default" w:ascii="Times New Roman" w:hAnsi="Times New Roman" w:cs="Times New Roman"/>
-          <w:sz w:val="26"/>
-          <w:szCs w:val="26"/>
-        </w:rPr>
-        <w:t>(chụp từ kết quả hệ thống)</w:t>
-      </w:r>
-      <w:bookmarkEnd w:id="124"/>
-    </w:p>
-    <w:p>
-      <w:pPr>
-        <w:pStyle w:val="50"/>
-        <w:rPr>
-          <w:rFonts w:hint="default" w:ascii="Times New Roman" w:hAnsi="Times New Roman" w:cs="Times New Roman"/>
-          <w:sz w:val="26"/>
-          <w:szCs w:val="26"/>
-        </w:rPr>
-      </w:pPr>
-    </w:p>
-    <w:p>
-      <w:pPr>
-        <w:pStyle w:val="4"/>
-        <w:ind w:left="1078" w:hanging="851"/>
-        <w:outlineLvl w:val="1"/>
-        <w:rPr>
-          <w:rFonts w:hint="default" w:ascii="Times New Roman" w:hAnsi="Times New Roman" w:cs="Times New Roman"/>
-          <w:sz w:val="26"/>
-          <w:szCs w:val="26"/>
-        </w:rPr>
-      </w:pPr>
-      <w:bookmarkStart w:id="125" w:name="__RefHeading___Toc2340_1634557080"/>
-      <w:bookmarkEnd w:id="125"/>
-      <w:bookmarkStart w:id="126" w:name="_Toc127971489"/>
-      <w:bookmarkStart w:id="127" w:name="_Toc20288"/>
-      <w:bookmarkStart w:id="128" w:name="_Toc16701"/>
-      <w:bookmarkStart w:id="129" w:name="_Toc31248"/>
-      <w:r>
-        <w:rPr>
-          <w:rFonts w:hint="default" w:ascii="Times New Roman" w:hAnsi="Times New Roman" w:cs="Times New Roman"/>
-          <w:sz w:val="26"/>
-          <w:szCs w:val="26"/>
-        </w:rPr>
-        <w:t>Chức năng 2</w:t>
-      </w:r>
-      <w:bookmarkEnd w:id="126"/>
-      <w:bookmarkEnd w:id="127"/>
-      <w:bookmarkEnd w:id="128"/>
-      <w:bookmarkEnd w:id="129"/>
-    </w:p>
-    <w:p>
-      <w:pPr>
-        <w:pStyle w:val="50"/>
-        <w:rPr>
-          <w:rFonts w:hint="default" w:ascii="Times New Roman" w:hAnsi="Times New Roman" w:cs="Times New Roman"/>
-          <w:sz w:val="26"/>
-          <w:szCs w:val="26"/>
-        </w:rPr>
-      </w:pPr>
-      <w:r>
-        <w:rPr>
-          <w:rFonts w:hint="default" w:ascii="Times New Roman" w:hAnsi="Times New Roman" w:cs="Times New Roman"/>
-          <w:sz w:val="26"/>
-          <w:szCs w:val="26"/>
-          <w:lang w:val="en-US"/>
-        </w:rPr>
-        <w:t>Giới</w:t>
-      </w:r>
-      <w:r>
-        <w:rPr>
-          <w:rFonts w:hint="default" w:ascii="Times New Roman" w:hAnsi="Times New Roman" w:cs="Times New Roman"/>
-          <w:sz w:val="26"/>
-          <w:szCs w:val="26"/>
-        </w:rPr>
-        <w:t xml:space="preserve"> thiệu chức năng 2</w:t>
-      </w:r>
-    </w:p>
-    <w:p>
-      <w:pPr>
-        <w:pStyle w:val="11"/>
-        <w:rPr>
-          <w:rFonts w:hint="default" w:ascii="Times New Roman" w:hAnsi="Times New Roman" w:cs="Times New Roman"/>
-          <w:sz w:val="26"/>
-          <w:szCs w:val="26"/>
-        </w:rPr>
-      </w:pPr>
-      <w:r>
-        <w:rPr>
-          <w:rFonts w:hint="default" w:ascii="Times New Roman" w:hAnsi="Times New Roman" w:cs="Times New Roman"/>
-          <w:sz w:val="26"/>
-          <w:szCs w:val="26"/>
-        </w:rPr>
-        <w:t xml:space="preserve">Hình </w:t>
-      </w:r>
-      <w:r>
-        <w:rPr>
-          <w:rFonts w:hint="default" w:ascii="Times New Roman" w:hAnsi="Times New Roman" w:cs="Times New Roman"/>
-          <w:sz w:val="26"/>
-          <w:szCs w:val="26"/>
-        </w:rPr>
-        <w:fldChar w:fldCharType="begin"/>
-      </w:r>
-      <w:r>
-        <w:rPr>
-          <w:rFonts w:hint="default" w:ascii="Times New Roman" w:hAnsi="Times New Roman" w:cs="Times New Roman"/>
-          <w:sz w:val="26"/>
-          <w:szCs w:val="26"/>
-        </w:rPr>
-        <w:instrText xml:space="preserve"> STYLEREF "1" </w:instrText>
-      </w:r>
-      <w:r>
-        <w:rPr>
-          <w:rFonts w:hint="default" w:ascii="Times New Roman" w:hAnsi="Times New Roman" w:cs="Times New Roman"/>
-          <w:sz w:val="26"/>
-          <w:szCs w:val="26"/>
-        </w:rPr>
-        <w:fldChar w:fldCharType="separate"/>
-      </w:r>
-      <w:r>
-        <w:rPr>
-          <w:rFonts w:hint="default" w:ascii="Times New Roman" w:hAnsi="Times New Roman" w:cs="Times New Roman"/>
-          <w:sz w:val="26"/>
-          <w:szCs w:val="26"/>
-        </w:rPr>
-        <w:t>HỆ THỐNG &lt;TÊN ĐỀ TÀI&gt;</w:t>
-      </w:r>
-      <w:r>
-        <w:rPr>
-          <w:rFonts w:hint="default" w:ascii="Times New Roman" w:hAnsi="Times New Roman" w:cs="Times New Roman"/>
-          <w:sz w:val="26"/>
-          <w:szCs w:val="26"/>
-        </w:rPr>
-        <w:fldChar w:fldCharType="end"/>
-      </w:r>
-      <w:r>
-        <w:rPr>
-          <w:rFonts w:hint="default" w:ascii="Times New Roman" w:hAnsi="Times New Roman" w:cs="Times New Roman"/>
-          <w:sz w:val="26"/>
-          <w:szCs w:val="26"/>
-        </w:rPr>
-        <w:t>.</w:t>
-      </w:r>
-      <w:r>
-        <w:rPr>
-          <w:rFonts w:hint="default" w:ascii="Times New Roman" w:hAnsi="Times New Roman" w:cs="Times New Roman"/>
-          <w:sz w:val="26"/>
-          <w:szCs w:val="26"/>
-        </w:rPr>
-        <w:fldChar w:fldCharType="begin"/>
-      </w:r>
-      <w:r>
-        <w:rPr>
-          <w:rFonts w:hint="default" w:ascii="Times New Roman" w:hAnsi="Times New Roman" w:cs="Times New Roman"/>
-          <w:sz w:val="26"/>
-          <w:szCs w:val="26"/>
-        </w:rPr>
-        <w:instrText xml:space="preserve"> SEQ Hình \* ARABIC </w:instrText>
-      </w:r>
-      <w:r>
-        <w:rPr>
-          <w:rFonts w:hint="default" w:ascii="Times New Roman" w:hAnsi="Times New Roman" w:cs="Times New Roman"/>
-          <w:sz w:val="26"/>
-          <w:szCs w:val="26"/>
-        </w:rPr>
-        <w:fldChar w:fldCharType="separate"/>
-      </w:r>
-      <w:r>
-        <w:rPr>
-          <w:rFonts w:hint="default" w:ascii="Times New Roman" w:hAnsi="Times New Roman" w:cs="Times New Roman"/>
-          <w:sz w:val="26"/>
-          <w:szCs w:val="26"/>
-        </w:rPr>
-        <w:t>3</w:t>
-      </w:r>
-      <w:r>
-        <w:rPr>
-          <w:rFonts w:hint="default" w:ascii="Times New Roman" w:hAnsi="Times New Roman" w:cs="Times New Roman"/>
-          <w:sz w:val="26"/>
-          <w:szCs w:val="26"/>
-        </w:rPr>
-        <w:fldChar w:fldCharType="end"/>
-      </w:r>
-      <w:bookmarkStart w:id="130" w:name="_Toc6349"/>
-      <w:r>
-        <w:rPr>
-          <w:rFonts w:hint="default" w:ascii="Times New Roman" w:hAnsi="Times New Roman" w:cs="Times New Roman"/>
-          <w:sz w:val="26"/>
-          <w:szCs w:val="26"/>
-          <w:lang w:val="en-US"/>
-        </w:rPr>
-        <w:t>: Hình</w:t>
-      </w:r>
-      <w:r>
-        <w:rPr>
-          <w:rFonts w:hint="default" w:ascii="Times New Roman" w:hAnsi="Times New Roman" w:cs="Times New Roman"/>
-          <w:sz w:val="26"/>
-          <w:szCs w:val="26"/>
-        </w:rPr>
-        <w:t xml:space="preserve"> chức năng 2</w:t>
-      </w:r>
-      <w:r>
-        <w:rPr>
-          <w:rFonts w:hint="default" w:ascii="Times New Roman" w:hAnsi="Times New Roman" w:cs="Times New Roman"/>
-          <w:sz w:val="26"/>
-          <w:szCs w:val="26"/>
-          <w:lang w:val="en-US"/>
-        </w:rPr>
-        <w:t xml:space="preserve"> </w:t>
-      </w:r>
-      <w:r>
-        <w:rPr>
-          <w:rFonts w:hint="default" w:ascii="Times New Roman" w:hAnsi="Times New Roman" w:cs="Times New Roman"/>
-          <w:sz w:val="26"/>
-          <w:szCs w:val="26"/>
-        </w:rPr>
-        <w:t>(chụp từ kết quả hệ thống)</w:t>
-      </w:r>
-      <w:bookmarkEnd w:id="130"/>
-    </w:p>
-    <w:p>
-      <w:pPr>
-        <w:pStyle w:val="11"/>
-        <w:rPr>
-          <w:rFonts w:hint="default" w:ascii="Times New Roman" w:hAnsi="Times New Roman" w:cs="Times New Roman"/>
-          <w:sz w:val="26"/>
-          <w:szCs w:val="26"/>
-          <w:lang w:val="vi-VN"/>
-        </w:rPr>
-      </w:pPr>
-      <w:r>
-        <w:rPr>
-          <w:rFonts w:hint="default" w:ascii="Times New Roman" w:hAnsi="Times New Roman" w:cs="Times New Roman"/>
-          <w:sz w:val="26"/>
-          <w:szCs w:val="26"/>
-          <w:lang w:val="vi-VN"/>
-        </w:rPr>
-        <w:t>Hình 3.3: Kết quả</w:t>
       </w:r>
     </w:p>
     <w:p>

</xml_diff>